<commit_message>
Wrap up data collection
</commit_message>
<xml_diff>
--- a/4 Manuscript/MJOL Reactivity 2.docx
+++ b/4 Manuscript/MJOL Reactivity 2.docx
@@ -424,6 +424,7 @@
           <w:rFonts w:ascii="Times New Roman" w:hAnsi="Times New Roman" w:cs="Times New Roman"/>
           <w:sz w:val="24"/>
           <w:szCs w:val="24"/>
+          <w:highlight w:val="green"/>
         </w:rPr>
         <w:t>[WORDS HERE]</w:t>
       </w:r>
@@ -16589,15 +16590,7 @@
                 <w:sz w:val="24"/>
                 <w:szCs w:val="24"/>
               </w:rPr>
-              <w:t>Mediated</w:t>
-            </w:r>
-            <w:r>
-              <w:rPr>
-                <w:rFonts w:ascii="Times New Roman" w:hAnsi="Times New Roman" w:cs="Times New Roman"/>
-                <w:sz w:val="24"/>
-                <w:szCs w:val="24"/>
-              </w:rPr>
-              <w:t xml:space="preserve"> (Ex 1A)</w:t>
+              <w:t>Mediated (Ex 1A)</w:t>
             </w:r>
           </w:p>
         </w:tc>
@@ -17983,7 +17976,23 @@
           <w:sz w:val="24"/>
           <w:szCs w:val="24"/>
         </w:rPr>
-        <w:t>s and all v</w:t>
+        <w:t>s</w:t>
+      </w:r>
+      <w:r>
+        <w:rPr>
+          <w:rFonts w:ascii="Times New Roman" w:hAnsi="Times New Roman" w:cs="Times New Roman"/>
+          <w:sz w:val="24"/>
+          <w:szCs w:val="24"/>
+        </w:rPr>
+        <w:t>. A</w:t>
+      </w:r>
+      <w:r>
+        <w:rPr>
+          <w:rFonts w:ascii="Times New Roman" w:hAnsi="Times New Roman" w:cs="Times New Roman"/>
+          <w:sz w:val="24"/>
+          <w:szCs w:val="24"/>
+        </w:rPr>
+        <w:t>ll v</w:t>
       </w:r>
       <w:r>
         <w:rPr>
@@ -18009,15 +18018,7 @@
           <w:sz w:val="24"/>
           <w:szCs w:val="24"/>
         </w:rPr>
-        <w:t xml:space="preserve"> across study lists. </w:t>
-      </w:r>
-      <w:r>
-        <w:rPr>
-          <w:rFonts w:ascii="Times New Roman" w:hAnsi="Times New Roman" w:cs="Times New Roman"/>
-          <w:sz w:val="24"/>
-          <w:szCs w:val="24"/>
-        </w:rPr>
-        <w:t>Mediated pairs in</w:t>
+        <w:t xml:space="preserve"> across study lists. Mediated pairs in</w:t>
       </w:r>
       <w:r>
         <w:rPr>
@@ -18664,7 +18665,15 @@
           <w:szCs w:val="24"/>
         </w:rPr>
         <w:lastRenderedPageBreak/>
-        <w:t>Table A3</w:t>
+        <w:t>Table A</w:t>
+      </w:r>
+      <w:r>
+        <w:rPr>
+          <w:rFonts w:ascii="Times New Roman" w:hAnsi="Times New Roman" w:cs="Times New Roman"/>
+          <w:sz w:val="24"/>
+          <w:szCs w:val="24"/>
+        </w:rPr>
+        <w:t>3</w:t>
       </w:r>
     </w:p>
     <w:p>

</xml_diff>

<commit_message>
Getting back on writing
</commit_message>
<xml_diff>
--- a/4 Manuscript/MJOL Reactivity 2.docx
+++ b/4 Manuscript/MJOL Reactivity 2.docx
@@ -5164,7 +5164,23 @@
           <w:sz w:val="24"/>
           <w:szCs w:val="24"/>
         </w:rPr>
-        <w:t>ed associates</w:t>
+        <w:t>ed</w:t>
+      </w:r>
+      <w:r>
+        <w:rPr>
+          <w:rFonts w:ascii="Times New Roman" w:hAnsi="Times New Roman" w:cs="Times New Roman"/>
+          <w:sz w:val="24"/>
+          <w:szCs w:val="24"/>
+        </w:rPr>
+        <w:t>-</w:t>
+      </w:r>
+      <w:r>
+        <w:rPr>
+          <w:rFonts w:ascii="Times New Roman" w:hAnsi="Times New Roman" w:cs="Times New Roman"/>
+          <w:sz w:val="24"/>
+          <w:szCs w:val="24"/>
+        </w:rPr>
+        <w:t>associates</w:t>
       </w:r>
       <w:r>
         <w:rPr>
@@ -6135,7 +6151,31 @@
           <w:sz w:val="24"/>
           <w:szCs w:val="24"/>
         </w:rPr>
-        <w:t xml:space="preserve"> mediated associates </w:t>
+        <w:t>-</w:t>
+      </w:r>
+      <w:r>
+        <w:rPr>
+          <w:rFonts w:ascii="Times New Roman" w:hAnsi="Times New Roman" w:cs="Times New Roman"/>
+          <w:sz w:val="24"/>
+          <w:szCs w:val="24"/>
+        </w:rPr>
+        <w:t xml:space="preserve">mediated </w:t>
+      </w:r>
+      <w:r>
+        <w:rPr>
+          <w:rFonts w:ascii="Times New Roman" w:hAnsi="Times New Roman" w:cs="Times New Roman"/>
+          <w:sz w:val="24"/>
+          <w:szCs w:val="24"/>
+        </w:rPr>
+        <w:t>paired-</w:t>
+      </w:r>
+      <w:r>
+        <w:rPr>
+          <w:rFonts w:ascii="Times New Roman" w:hAnsi="Times New Roman" w:cs="Times New Roman"/>
+          <w:sz w:val="24"/>
+          <w:szCs w:val="24"/>
+        </w:rPr>
+        <w:t xml:space="preserve">associates </w:t>
       </w:r>
       <w:r>
         <w:rPr>
@@ -6246,7 +6286,17 @@
           <w:sz w:val="24"/>
           <w:szCs w:val="24"/>
         </w:rPr>
-        <w:t>: Forward, Mediated, and Unrelated Cue-Target Pairs</w:t>
+        <w:t xml:space="preserve">: </w:t>
+      </w:r>
+      <w:r>
+        <w:rPr>
+          <w:rFonts w:ascii="Times New Roman" w:hAnsi="Times New Roman" w:cs="Times New Roman"/>
+          <w:b/>
+          <w:bCs/>
+          <w:sz w:val="24"/>
+          <w:szCs w:val="24"/>
+        </w:rPr>
+        <w:t>Mediated Paired-Associates</w:t>
       </w:r>
     </w:p>
     <w:p>
@@ -7550,7 +7600,7 @@
           <w:sz w:val="24"/>
           <w:szCs w:val="24"/>
         </w:rPr>
-        <w:t xml:space="preserve">Forward, </w:t>
+        <w:t xml:space="preserve">Backward </w:t>
       </w:r>
       <w:r>
         <w:rPr>
@@ -7560,7 +7610,7 @@
           <w:sz w:val="24"/>
           <w:szCs w:val="24"/>
         </w:rPr>
-        <w:t xml:space="preserve">Backward </w:t>
+        <w:t>Mediated</w:t>
       </w:r>
       <w:r>
         <w:rPr>
@@ -7570,7 +7620,7 @@
           <w:sz w:val="24"/>
           <w:szCs w:val="24"/>
         </w:rPr>
-        <w:t>Mediated, and Unrelated Cue-Target Pairs</w:t>
+        <w:t xml:space="preserve"> Paired-Associates</w:t>
       </w:r>
     </w:p>
     <w:p>
@@ -7589,7 +7639,108 @@
           <w:szCs w:val="24"/>
         </w:rPr>
         <w:tab/>
-        <w:t xml:space="preserve">Experiment 1B then tested whether positive JOL reactivity observed on mediated paired-associates in Experiment 1A would extend to mediated paired-associates presented in the backward direction. Like forward mediated associates, backward mediated associates similarly contain an indirect link between cue and target. However, by reversing the order of paired items, any potential relatedness cues which participants might perceive due to correctly guessing a pair’s mediator would be poor indicators of later cued-recall performance. Thus, backward mediated pairs provide a stronger test of the relational encoding account. Based on previous studies, we again anticipated that positive reactivity would extend to forward associates and that no reactivity would be observed on unrelated cue-target pairs. Additionally, we expected that requiring participants to provide JOLs at encoding would also improve memory for backward mediated pairs. As such, </w:t>
+        <w:t xml:space="preserve">Experiment 1B then tested whether positive JOL reactivity observed on mediated paired-associates in Experiment 1A would extend to mediated paired-associates presented in the backward direction. Like forward mediated associates, backward mediated associates similarly contain an indirect link between cue and target. However, by reversing the order of paired items, any potential relatedness cues which participants might perceive due to correctly guessing a pair’s mediator would be poor indicators of later cued-recall performance. </w:t>
+      </w:r>
+      <w:r>
+        <w:rPr>
+          <w:rFonts w:ascii="Times New Roman" w:hAnsi="Times New Roman" w:cs="Times New Roman"/>
+          <w:sz w:val="24"/>
+          <w:szCs w:val="24"/>
+        </w:rPr>
+        <w:t xml:space="preserve">This is because mediators in backward pairs </w:t>
+      </w:r>
+      <w:proofErr w:type="gramStart"/>
+      <w:r>
+        <w:rPr>
+          <w:rFonts w:ascii="Times New Roman" w:hAnsi="Times New Roman" w:cs="Times New Roman"/>
+          <w:sz w:val="24"/>
+          <w:szCs w:val="24"/>
+        </w:rPr>
+        <w:t>are</w:t>
+      </w:r>
+      <w:proofErr w:type="gramEnd"/>
+      <w:r>
+        <w:rPr>
+          <w:rFonts w:ascii="Times New Roman" w:hAnsi="Times New Roman" w:cs="Times New Roman"/>
+          <w:sz w:val="24"/>
+          <w:szCs w:val="24"/>
+        </w:rPr>
+        <w:t xml:space="preserve"> lower probability responses to cue items based on free-association norms. As a result</w:t>
+      </w:r>
+      <w:r>
+        <w:rPr>
+          <w:rFonts w:ascii="Times New Roman" w:hAnsi="Times New Roman" w:cs="Times New Roman"/>
+          <w:sz w:val="24"/>
+          <w:szCs w:val="24"/>
+        </w:rPr>
+        <w:t xml:space="preserve">, backward mediated pairs provide a stronger test of the relational encoding account. </w:t>
+      </w:r>
+    </w:p>
+    <w:p>
+      <w:pPr>
+        <w:spacing w:after="0" w:line="480" w:lineRule="auto"/>
+        <w:ind w:firstLine="720"/>
+        <w:rPr>
+          <w:rFonts w:ascii="Times New Roman" w:hAnsi="Times New Roman" w:cs="Times New Roman"/>
+          <w:sz w:val="24"/>
+          <w:szCs w:val="24"/>
+        </w:rPr>
+      </w:pPr>
+      <w:r>
+        <w:rPr>
+          <w:rFonts w:ascii="Times New Roman" w:hAnsi="Times New Roman" w:cs="Times New Roman"/>
+          <w:sz w:val="24"/>
+          <w:szCs w:val="24"/>
+        </w:rPr>
+        <w:t>Based on previous studies, we again anticipated that positive reactivity would extend to forward associates and that no reactivity would be observed on unrelated cue-target pairs. Additionally,</w:t>
+      </w:r>
+      <w:r>
+        <w:rPr>
+          <w:rFonts w:ascii="Times New Roman" w:hAnsi="Times New Roman" w:cs="Times New Roman"/>
+          <w:sz w:val="24"/>
+          <w:szCs w:val="24"/>
+        </w:rPr>
+        <w:t xml:space="preserve"> our predictions for backward mediated paired-associates were the same as our predictions for mediated paired-associates in Experiment 1A. Specifically,</w:t>
+      </w:r>
+      <w:r>
+        <w:rPr>
+          <w:rFonts w:ascii="Times New Roman" w:hAnsi="Times New Roman" w:cs="Times New Roman"/>
+          <w:sz w:val="24"/>
+          <w:szCs w:val="24"/>
+        </w:rPr>
+        <w:t xml:space="preserve"> we </w:t>
+      </w:r>
+      <w:r>
+        <w:rPr>
+          <w:rFonts w:ascii="Times New Roman" w:hAnsi="Times New Roman" w:cs="Times New Roman"/>
+          <w:sz w:val="24"/>
+          <w:szCs w:val="24"/>
+        </w:rPr>
+        <w:t>anticipated</w:t>
+      </w:r>
+      <w:r>
+        <w:rPr>
+          <w:rFonts w:ascii="Times New Roman" w:hAnsi="Times New Roman" w:cs="Times New Roman"/>
+          <w:sz w:val="24"/>
+          <w:szCs w:val="24"/>
+        </w:rPr>
+        <w:t xml:space="preserve"> that requiring participants to provide JOLs at encoding would also improve memory for </w:t>
+      </w:r>
+      <w:r>
+        <w:rPr>
+          <w:rFonts w:ascii="Times New Roman" w:hAnsi="Times New Roman" w:cs="Times New Roman"/>
+          <w:sz w:val="24"/>
+          <w:szCs w:val="24"/>
+        </w:rPr>
+        <w:t xml:space="preserve">this pair type via relational encoding of the indirect link between cue and target. </w:t>
+      </w:r>
+      <w:r>
+        <w:rPr>
+          <w:rFonts w:ascii="Times New Roman" w:hAnsi="Times New Roman" w:cs="Times New Roman"/>
+          <w:sz w:val="24"/>
+          <w:szCs w:val="24"/>
+        </w:rPr>
+        <w:t xml:space="preserve">As such, </w:t>
       </w:r>
       <w:r>
         <w:rPr>
@@ -7668,6 +7819,7 @@
           <w:sz w:val="24"/>
           <w:szCs w:val="24"/>
         </w:rPr>
+        <w:lastRenderedPageBreak/>
         <w:tab/>
       </w:r>
       <w:bookmarkStart w:id="2" w:name="_Hlk182403188"/>
@@ -7849,16 +8001,7 @@
           <w:sz w:val="24"/>
           <w:szCs w:val="24"/>
         </w:rPr>
-        <w:t xml:space="preserve">. This sample size was informed by </w:t>
-      </w:r>
-      <w:r>
-        <w:rPr>
-          <w:rFonts w:ascii="Times New Roman" w:hAnsi="Times New Roman" w:cs="Times New Roman"/>
-          <w:sz w:val="24"/>
-          <w:szCs w:val="24"/>
-        </w:rPr>
-        <w:lastRenderedPageBreak/>
-        <w:t xml:space="preserve">Experiment 1A, </w:t>
+        <w:t xml:space="preserve">. This sample size was informed by Experiment 1A, </w:t>
       </w:r>
       <w:r>
         <w:rPr>
@@ -8020,7 +8163,23 @@
           <w:sz w:val="24"/>
           <w:szCs w:val="24"/>
         </w:rPr>
-        <w:t xml:space="preserve">The order of all mediated paired associates (e.g., lion-stripe) was </w:t>
+        <w:t>The order of all mediated paired</w:t>
+      </w:r>
+      <w:r>
+        <w:rPr>
+          <w:rFonts w:ascii="Times New Roman" w:hAnsi="Times New Roman" w:cs="Times New Roman"/>
+          <w:sz w:val="24"/>
+          <w:szCs w:val="24"/>
+        </w:rPr>
+        <w:t>-</w:t>
+      </w:r>
+      <w:r>
+        <w:rPr>
+          <w:rFonts w:ascii="Times New Roman" w:hAnsi="Times New Roman" w:cs="Times New Roman"/>
+          <w:sz w:val="24"/>
+          <w:szCs w:val="24"/>
+        </w:rPr>
+        <w:t xml:space="preserve">associates (e.g., lion-stripe) was </w:t>
       </w:r>
       <w:r>
         <w:rPr>
@@ -8298,7 +8457,16 @@
           <w:sz w:val="24"/>
           <w:szCs w:val="24"/>
         </w:rPr>
-        <w:t>-values are only reported for statistically non-significant comparisons. Additionally, all non-significant comparisons include a supplemental Bayesian estimate of strength of evidence supporting the null hypothesis (</w:t>
+        <w:t xml:space="preserve">-values are only reported for </w:t>
+      </w:r>
+      <w:r>
+        <w:rPr>
+          <w:rFonts w:ascii="Times New Roman" w:hAnsi="Times New Roman" w:cs="Times New Roman"/>
+          <w:sz w:val="24"/>
+          <w:szCs w:val="24"/>
+        </w:rPr>
+        <w:lastRenderedPageBreak/>
+        <w:t>statistically non-significant comparisons. Additionally, all non-significant comparisons include a supplemental Bayesian estimate of strength of evidence supporting the null hypothesis (</w:t>
       </w:r>
       <w:r>
         <w:rPr>
@@ -8471,7 +8639,6 @@
           <w:sz w:val="24"/>
           <w:szCs w:val="24"/>
         </w:rPr>
-        <w:lastRenderedPageBreak/>
         <w:tab/>
       </w:r>
       <w:r>
@@ -9605,7 +9772,16 @@
           <w:sz w:val="24"/>
           <w:szCs w:val="24"/>
         </w:rPr>
-        <w:t>), replicating reactivity patterns observed on mediated pairs reported by Maxwell and Huff (2024). However, for unrelated pairs, cued-recall did not differ between the JOL and No-JOL groups (</w:t>
+        <w:t xml:space="preserve">), replicating reactivity patterns observed on mediated pairs reported by Maxwell and Huff (2024). However, for unrelated pairs, </w:t>
+      </w:r>
+      <w:r>
+        <w:rPr>
+          <w:rFonts w:ascii="Times New Roman" w:hAnsi="Times New Roman" w:cs="Times New Roman"/>
+          <w:sz w:val="24"/>
+          <w:szCs w:val="24"/>
+        </w:rPr>
+        <w:lastRenderedPageBreak/>
+        <w:t>cued-recall did not differ between the JOL and No-JOL groups (</w:t>
       </w:r>
       <w:r>
         <w:rPr>
@@ -9895,16 +10071,7 @@
           <w:sz w:val="24"/>
           <w:szCs w:val="24"/>
         </w:rPr>
-        <w:t xml:space="preserve">2 (Encoding Group: JOL vs. No-JOL) 3 (Pair </w:t>
-      </w:r>
-      <w:r>
-        <w:rPr>
-          <w:rFonts w:ascii="Times New Roman" w:hAnsi="Times New Roman" w:cs="Times New Roman"/>
-          <w:sz w:val="24"/>
-          <w:szCs w:val="24"/>
-        </w:rPr>
-        <w:lastRenderedPageBreak/>
-        <w:t xml:space="preserve">Type: Forward vs. </w:t>
+        <w:t xml:space="preserve">2 (Encoding Group: JOL vs. No-JOL) 3 (Pair Type: Forward vs. </w:t>
       </w:r>
       <w:r>
         <w:rPr>
@@ -10971,6 +11138,7 @@
           <w:sz w:val="24"/>
           <w:szCs w:val="24"/>
         </w:rPr>
+        <w:lastRenderedPageBreak/>
         <w:t>Discussion</w:t>
       </w:r>
     </w:p>
@@ -10997,16 +11165,7 @@
           <w:sz w:val="24"/>
           <w:szCs w:val="24"/>
         </w:rPr>
-        <w:t xml:space="preserve">The previous set of experiments assessed whether JOL reactivity patterns previously reported with mediated paired-associates would replicate (Experiment 1A) and whether these patterns would extend to backward mediated associates, which flipped the order in which the cue and target were paired (Experiment 1B). In doing so, Experiments1A/1B provided additional tests of the cue-strengthening and relational encoding accounts of JOL reactivity, which make </w:t>
-      </w:r>
-      <w:r>
-        <w:rPr>
-          <w:rFonts w:ascii="Times New Roman" w:hAnsi="Times New Roman" w:cs="Times New Roman"/>
-          <w:sz w:val="24"/>
-          <w:szCs w:val="24"/>
-        </w:rPr>
-        <w:lastRenderedPageBreak/>
-        <w:t xml:space="preserve">diverging predictions regarding JOL reactivity on mediated paired-associates. </w:t>
+        <w:t xml:space="preserve">The previous set of experiments assessed whether JOL reactivity patterns previously reported with mediated paired-associates would replicate (Experiment 1A) and whether these patterns would extend to backward mediated associates, which flipped the order in which the cue and target were paired (Experiment 1B). In doing so, Experiments1A/1B provided additional tests of the cue-strengthening and relational encoding accounts of JOL reactivity, which make diverging predictions regarding JOL reactivity on mediated paired-associates. </w:t>
       </w:r>
       <w:r>
         <w:rPr>
@@ -11040,7 +11199,23 @@
           <w:sz w:val="24"/>
           <w:szCs w:val="24"/>
         </w:rPr>
-        <w:t xml:space="preserve">Because both types of mediated associates lack obvious relatedness cues which participants can use to inform their JOLs, findings in Experiments 1A/1B are consistent with a relational encoding account of JOL reactivity rather than a cue-strengthening account. However, even though both mediated pair types lacked a priori relatedness based on free-association norms (i.e., the FAS between cue and target for all pairs was 0), </w:t>
+        <w:t>Because both types of mediated associates lack obvious relatedness cues which participants can use to inform their JOLs, findings in Experiments 1A/1B are consistent with a relational encoding account of JOL reactivity rather than a cue-strengthening account. However, even though both mediated pair types lacked a priori relatedness based on free-association norms (i.e., the F</w:t>
+      </w:r>
+      <w:r>
+        <w:rPr>
+          <w:rFonts w:ascii="Times New Roman" w:hAnsi="Times New Roman" w:cs="Times New Roman"/>
+          <w:sz w:val="24"/>
+          <w:szCs w:val="24"/>
+        </w:rPr>
+        <w:t>orward Associative Strength (FAS)</w:t>
+      </w:r>
+      <w:r>
+        <w:rPr>
+          <w:rFonts w:ascii="Times New Roman" w:hAnsi="Times New Roman" w:cs="Times New Roman"/>
+          <w:sz w:val="24"/>
+          <w:szCs w:val="24"/>
+        </w:rPr>
+        <w:t xml:space="preserve"> between cue and target for all pairs was 0), </w:t>
       </w:r>
       <w:r>
         <w:rPr>
@@ -11236,7 +11411,16 @@
           <w:sz w:val="24"/>
           <w:szCs w:val="24"/>
         </w:rPr>
-        <w:t xml:space="preserve"> is a highly salient cue for later remembering (see Koriat, 1997). </w:t>
+        <w:t xml:space="preserve"> is </w:t>
+      </w:r>
+      <w:r>
+        <w:rPr>
+          <w:rFonts w:ascii="Times New Roman" w:hAnsi="Times New Roman" w:cs="Times New Roman"/>
+          <w:sz w:val="24"/>
+          <w:szCs w:val="24"/>
+        </w:rPr>
+        <w:lastRenderedPageBreak/>
+        <w:t xml:space="preserve">a highly salient cue for later remembering (see Koriat, 1997). </w:t>
       </w:r>
       <w:r>
         <w:rPr>
@@ -11311,48 +11495,127 @@
           <w:sz w:val="24"/>
           <w:szCs w:val="24"/>
         </w:rPr>
-        <w:t xml:space="preserve">two-step mediated paired associates. </w:t>
-      </w:r>
-      <w:r>
-        <w:rPr>
-          <w:rFonts w:ascii="Times New Roman" w:hAnsi="Times New Roman" w:cs="Times New Roman"/>
-          <w:sz w:val="24"/>
-          <w:szCs w:val="24"/>
-        </w:rPr>
-        <w:t xml:space="preserve">Based on a spreading activation account, any relational encoding from JOLs would be less likely to </w:t>
-      </w:r>
-      <w:r>
-        <w:rPr>
-          <w:rFonts w:ascii="Times New Roman" w:hAnsi="Times New Roman" w:cs="Times New Roman"/>
-          <w:sz w:val="24"/>
-          <w:szCs w:val="24"/>
-        </w:rPr>
-        <w:lastRenderedPageBreak/>
-        <w:t xml:space="preserve">strengthen pre-existing cue-target relations relative to one-step mediated pairs, given the increased distance between cue and target in the associative network. Moreover, the increased distance would also make inadvertent guessing of intermediary items less likely to occur. However, given the presence of an underlying relation, JOLs would still be expected to improve memory for two-step mediated pairs, particularly if they strengthen pre-existing cue-target relations. As such, the following experiments were designed to test whether reactivity patterns reported on mediated paired-associates in Experiments 1A/1B would extend under more </w:t>
-      </w:r>
-      <w:commentRangeStart w:id="4"/>
-      <w:r>
-        <w:rPr>
-          <w:rFonts w:ascii="Times New Roman" w:hAnsi="Times New Roman" w:cs="Times New Roman"/>
-          <w:sz w:val="24"/>
-          <w:szCs w:val="24"/>
-        </w:rPr>
-        <w:t>stringent criteria</w:t>
-      </w:r>
-      <w:commentRangeEnd w:id="4"/>
-      <w:r>
-        <w:rPr>
-          <w:rStyle w:val="CommentReference"/>
-        </w:rPr>
-        <w:commentReference w:id="4"/>
-      </w:r>
-      <w:r>
-        <w:rPr>
-          <w:rFonts w:ascii="Times New Roman" w:hAnsi="Times New Roman" w:cs="Times New Roman"/>
-          <w:sz w:val="24"/>
-          <w:szCs w:val="24"/>
-        </w:rPr>
-        <w:t>.</w:t>
+        <w:t>double-</w:t>
+      </w:r>
+      <w:r>
+        <w:rPr>
+          <w:rFonts w:ascii="Times New Roman" w:hAnsi="Times New Roman" w:cs="Times New Roman"/>
+          <w:sz w:val="24"/>
+          <w:szCs w:val="24"/>
+        </w:rPr>
+        <w:t>mediated paired</w:t>
+      </w:r>
+      <w:r>
+        <w:rPr>
+          <w:rFonts w:ascii="Times New Roman" w:hAnsi="Times New Roman" w:cs="Times New Roman"/>
+          <w:sz w:val="24"/>
+          <w:szCs w:val="24"/>
+        </w:rPr>
+        <w:t>-</w:t>
+      </w:r>
+      <w:r>
+        <w:rPr>
+          <w:rFonts w:ascii="Times New Roman" w:hAnsi="Times New Roman" w:cs="Times New Roman"/>
+          <w:sz w:val="24"/>
+          <w:szCs w:val="24"/>
+        </w:rPr>
+        <w:t xml:space="preserve">associates. </w:t>
+      </w:r>
+      <w:r>
+        <w:rPr>
+          <w:rFonts w:ascii="Times New Roman" w:hAnsi="Times New Roman" w:cs="Times New Roman"/>
+          <w:sz w:val="24"/>
+          <w:szCs w:val="24"/>
+        </w:rPr>
+        <w:t xml:space="preserve">Based on a spreading activation account, any relational encoding from JOLs would be less likely to strengthen pre-existing cue-target relations relative to one-step mediated pairs, given the increased distance between cue and target in the associative network. Moreover, the increased distance </w:t>
+      </w:r>
+      <w:r>
+        <w:rPr>
+          <w:rFonts w:ascii="Times New Roman" w:hAnsi="Times New Roman" w:cs="Times New Roman"/>
+          <w:sz w:val="24"/>
+          <w:szCs w:val="24"/>
+        </w:rPr>
+        <w:t xml:space="preserve">between concepts </w:t>
+      </w:r>
+      <w:r>
+        <w:rPr>
+          <w:rFonts w:ascii="Times New Roman" w:hAnsi="Times New Roman" w:cs="Times New Roman"/>
+          <w:sz w:val="24"/>
+          <w:szCs w:val="24"/>
+        </w:rPr>
+        <w:t xml:space="preserve">would also make inadvertent guessing of intermediary items less likely. However, </w:t>
+      </w:r>
+      <w:r>
+        <w:rPr>
+          <w:rFonts w:ascii="Times New Roman" w:hAnsi="Times New Roman" w:cs="Times New Roman"/>
+          <w:sz w:val="24"/>
+          <w:szCs w:val="24"/>
+        </w:rPr>
+        <w:t xml:space="preserve">if JOL reactivity reflects the JOL strengthening pre-existing cue-target relations, then JOLs would be expected to be reactive on double-mediated pairs. </w:t>
+      </w:r>
+      <w:r>
+        <w:rPr>
+          <w:rFonts w:ascii="Times New Roman" w:hAnsi="Times New Roman" w:cs="Times New Roman"/>
+          <w:sz w:val="24"/>
+          <w:szCs w:val="24"/>
+        </w:rPr>
+        <w:t xml:space="preserve">As such, </w:t>
+      </w:r>
+      <w:r>
+        <w:rPr>
+          <w:rFonts w:ascii="Times New Roman" w:hAnsi="Times New Roman" w:cs="Times New Roman"/>
+          <w:sz w:val="24"/>
+          <w:szCs w:val="24"/>
+        </w:rPr>
+        <w:t>E</w:t>
+      </w:r>
+      <w:r>
+        <w:rPr>
+          <w:rFonts w:ascii="Times New Roman" w:hAnsi="Times New Roman" w:cs="Times New Roman"/>
+          <w:sz w:val="24"/>
+          <w:szCs w:val="24"/>
+        </w:rPr>
+        <w:t xml:space="preserve">xperiments </w:t>
+      </w:r>
+      <w:r>
+        <w:rPr>
+          <w:rFonts w:ascii="Times New Roman" w:hAnsi="Times New Roman" w:cs="Times New Roman"/>
+          <w:sz w:val="24"/>
+          <w:szCs w:val="24"/>
+        </w:rPr>
+        <w:t>2A/2B sought to provide a stronger test of the relational encoding account of JOL reactivity by testing whether</w:t>
+      </w:r>
+      <w:r>
+        <w:rPr>
+          <w:rFonts w:ascii="Times New Roman" w:hAnsi="Times New Roman" w:cs="Times New Roman"/>
+          <w:sz w:val="24"/>
+          <w:szCs w:val="24"/>
+        </w:rPr>
+        <w:t xml:space="preserve"> reactivity patterns reported on mediated</w:t>
+      </w:r>
+      <w:r>
+        <w:rPr>
+          <w:rFonts w:ascii="Times New Roman" w:hAnsi="Times New Roman" w:cs="Times New Roman"/>
+          <w:sz w:val="24"/>
+          <w:szCs w:val="24"/>
+        </w:rPr>
+        <w:t>/backward mediated</w:t>
+      </w:r>
+      <w:r>
+        <w:rPr>
+          <w:rFonts w:ascii="Times New Roman" w:hAnsi="Times New Roman" w:cs="Times New Roman"/>
+          <w:sz w:val="24"/>
+          <w:szCs w:val="24"/>
+        </w:rPr>
+        <w:t xml:space="preserve"> paired-associates in Experiments 1A/1B would </w:t>
+      </w:r>
+      <w:r>
+        <w:rPr>
+          <w:rFonts w:ascii="Times New Roman" w:hAnsi="Times New Roman" w:cs="Times New Roman"/>
+          <w:sz w:val="24"/>
+          <w:szCs w:val="24"/>
+        </w:rPr>
+        <w:t>extend to this pair type.</w:t>
       </w:r>
     </w:p>
     <w:p>
@@ -11375,7 +11638,330 @@
           <w:sz w:val="24"/>
           <w:szCs w:val="24"/>
         </w:rPr>
-        <w:t>Experiment 2A: Two-Step Mediated Associates</w:t>
+        <w:t xml:space="preserve">Experiment 2A: </w:t>
+      </w:r>
+      <w:r>
+        <w:rPr>
+          <w:rFonts w:ascii="Times New Roman" w:hAnsi="Times New Roman" w:cs="Times New Roman"/>
+          <w:b/>
+          <w:bCs/>
+          <w:sz w:val="24"/>
+          <w:szCs w:val="24"/>
+        </w:rPr>
+        <w:t>Double</w:t>
+      </w:r>
+      <w:r>
+        <w:rPr>
+          <w:rFonts w:ascii="Times New Roman" w:hAnsi="Times New Roman" w:cs="Times New Roman"/>
+          <w:b/>
+          <w:bCs/>
+          <w:sz w:val="24"/>
+          <w:szCs w:val="24"/>
+        </w:rPr>
+        <w:t>-</w:t>
+      </w:r>
+      <w:r>
+        <w:rPr>
+          <w:rFonts w:ascii="Times New Roman" w:hAnsi="Times New Roman" w:cs="Times New Roman"/>
+          <w:b/>
+          <w:bCs/>
+          <w:sz w:val="24"/>
+          <w:szCs w:val="24"/>
+        </w:rPr>
+        <w:t xml:space="preserve">Mediated </w:t>
+      </w:r>
+      <w:r>
+        <w:rPr>
+          <w:rFonts w:ascii="Times New Roman" w:hAnsi="Times New Roman" w:cs="Times New Roman"/>
+          <w:b/>
+          <w:bCs/>
+          <w:sz w:val="24"/>
+          <w:szCs w:val="24"/>
+        </w:rPr>
+        <w:t>Paired-</w:t>
+      </w:r>
+      <w:r>
+        <w:rPr>
+          <w:rFonts w:ascii="Times New Roman" w:hAnsi="Times New Roman" w:cs="Times New Roman"/>
+          <w:b/>
+          <w:bCs/>
+          <w:sz w:val="24"/>
+          <w:szCs w:val="24"/>
+        </w:rPr>
+        <w:t>Associates</w:t>
+      </w:r>
+    </w:p>
+    <w:p>
+      <w:pPr>
+        <w:spacing w:after="0" w:line="480" w:lineRule="auto"/>
+        <w:ind w:firstLine="720"/>
+        <w:rPr>
+          <w:rFonts w:ascii="Times New Roman" w:hAnsi="Times New Roman" w:cs="Times New Roman"/>
+          <w:sz w:val="24"/>
+          <w:szCs w:val="24"/>
+        </w:rPr>
+      </w:pPr>
+      <w:r>
+        <w:rPr>
+          <w:rFonts w:ascii="Times New Roman" w:hAnsi="Times New Roman" w:cs="Times New Roman"/>
+          <w:sz w:val="24"/>
+          <w:szCs w:val="24"/>
+        </w:rPr>
+        <w:t xml:space="preserve">Findings from the previous set of experiments are consistent with a relational encoding account of JOL reactivity and suggest that positive JOL reactivity on cue-target word pairs reflects the JOL task strengthening underlying relations between cue and target. However, as noted above, </w:t>
+      </w:r>
+      <w:r>
+        <w:rPr>
+          <w:rFonts w:ascii="Times New Roman" w:hAnsi="Times New Roman" w:cs="Times New Roman"/>
+          <w:sz w:val="24"/>
+          <w:szCs w:val="24"/>
+        </w:rPr>
+        <w:t xml:space="preserve">participants JOLs were often greater for mediated paired-associates compared to unrelated pairs, suggesting that participants may have still perceived mediated pairs as being thematically related even though the cue and target were unrelated based on free-association norms. Moreover, because JOLs are thought to direct participants’ attention towards intrinsic </w:t>
+      </w:r>
+      <w:r>
+        <w:rPr>
+          <w:rFonts w:ascii="Times New Roman" w:hAnsi="Times New Roman" w:cs="Times New Roman"/>
+          <w:sz w:val="24"/>
+          <w:szCs w:val="24"/>
+        </w:rPr>
+        <w:lastRenderedPageBreak/>
+        <w:t xml:space="preserve">relatedness cues which inform their JOLs (e.g., Koriat, 1997), the act of making JOLs may have encouraged participants to guess the mediator. </w:t>
+      </w:r>
+    </w:p>
+    <w:p>
+      <w:pPr>
+        <w:spacing w:after="0" w:line="480" w:lineRule="auto"/>
+        <w:ind w:firstLine="720"/>
+        <w:rPr>
+          <w:rFonts w:ascii="Times New Roman" w:hAnsi="Times New Roman" w:cs="Times New Roman"/>
+          <w:sz w:val="24"/>
+          <w:szCs w:val="24"/>
+        </w:rPr>
+      </w:pPr>
+      <w:r>
+        <w:rPr>
+          <w:rFonts w:ascii="Times New Roman" w:hAnsi="Times New Roman" w:cs="Times New Roman"/>
+          <w:sz w:val="24"/>
+          <w:szCs w:val="24"/>
+        </w:rPr>
+        <w:t>To account for this possibility, Experiment 2A used double-mediated paired-associates. Unlike mediated pairs utilized in the previous set of experiments in which the cue and target are linked by a single concept, words presented in double-mediated pairs are connected through two, linked concepts. Importantly, although the target in a double-mediated pair is a direct associate of the second mediator, it is unrelated to the first mediator or cue</w:t>
+      </w:r>
+      <w:r>
+        <w:rPr>
+          <w:rFonts w:ascii="Times New Roman" w:hAnsi="Times New Roman" w:cs="Times New Roman"/>
+          <w:sz w:val="24"/>
+          <w:szCs w:val="24"/>
+        </w:rPr>
+        <w:t xml:space="preserve">. To illustrate the double-mediated pair </w:t>
+      </w:r>
+      <w:r>
+        <w:rPr>
+          <w:rFonts w:ascii="Times New Roman" w:hAnsi="Times New Roman" w:cs="Times New Roman"/>
+          <w:i/>
+          <w:iCs/>
+          <w:sz w:val="24"/>
+          <w:szCs w:val="24"/>
+        </w:rPr>
+        <w:t>s</w:t>
+      </w:r>
+      <w:r>
+        <w:rPr>
+          <w:rFonts w:ascii="Times New Roman" w:hAnsi="Times New Roman" w:cs="Times New Roman"/>
+          <w:i/>
+          <w:iCs/>
+          <w:sz w:val="24"/>
+          <w:szCs w:val="24"/>
+        </w:rPr>
+        <w:t>chool</w:t>
+      </w:r>
+      <w:r>
+        <w:rPr>
+          <w:rFonts w:ascii="Times New Roman" w:hAnsi="Times New Roman" w:cs="Times New Roman"/>
+          <w:sz w:val="24"/>
+          <w:szCs w:val="24"/>
+        </w:rPr>
+        <w:t xml:space="preserve"> – </w:t>
+      </w:r>
+      <w:r>
+        <w:rPr>
+          <w:rFonts w:ascii="Times New Roman" w:hAnsi="Times New Roman" w:cs="Times New Roman"/>
+          <w:i/>
+          <w:iCs/>
+          <w:sz w:val="24"/>
+          <w:szCs w:val="24"/>
+        </w:rPr>
+        <w:t>sign</w:t>
+      </w:r>
+      <w:r>
+        <w:rPr>
+          <w:rFonts w:ascii="Times New Roman" w:hAnsi="Times New Roman" w:cs="Times New Roman"/>
+          <w:sz w:val="24"/>
+          <w:szCs w:val="24"/>
+        </w:rPr>
+        <w:t xml:space="preserve"> has a full associative pathway of </w:t>
+      </w:r>
+      <w:r>
+        <w:rPr>
+          <w:rFonts w:ascii="Times New Roman" w:hAnsi="Times New Roman" w:cs="Times New Roman"/>
+          <w:i/>
+          <w:iCs/>
+          <w:sz w:val="24"/>
+          <w:szCs w:val="24"/>
+        </w:rPr>
+        <w:t>s</w:t>
+      </w:r>
+      <w:r>
+        <w:rPr>
+          <w:rFonts w:ascii="Times New Roman" w:hAnsi="Times New Roman" w:cs="Times New Roman"/>
+          <w:i/>
+          <w:iCs/>
+          <w:sz w:val="24"/>
+          <w:szCs w:val="24"/>
+        </w:rPr>
+        <w:t>chool</w:t>
+      </w:r>
+      <w:r>
+        <w:rPr>
+          <w:rFonts w:ascii="Times New Roman" w:hAnsi="Times New Roman" w:cs="Times New Roman"/>
+          <w:sz w:val="24"/>
+          <w:szCs w:val="24"/>
+        </w:rPr>
+        <w:t xml:space="preserve"> – </w:t>
+      </w:r>
+      <w:r>
+        <w:rPr>
+          <w:rFonts w:ascii="Times New Roman" w:hAnsi="Times New Roman" w:cs="Times New Roman"/>
+          <w:i/>
+          <w:iCs/>
+          <w:sz w:val="24"/>
+          <w:szCs w:val="24"/>
+        </w:rPr>
+        <w:t>bus</w:t>
+      </w:r>
+      <w:r>
+        <w:rPr>
+          <w:rFonts w:ascii="Times New Roman" w:hAnsi="Times New Roman" w:cs="Times New Roman"/>
+          <w:sz w:val="24"/>
+          <w:szCs w:val="24"/>
+        </w:rPr>
+        <w:t xml:space="preserve"> – </w:t>
+      </w:r>
+      <w:r>
+        <w:rPr>
+          <w:rFonts w:ascii="Times New Roman" w:hAnsi="Times New Roman" w:cs="Times New Roman"/>
+          <w:i/>
+          <w:iCs/>
+          <w:sz w:val="24"/>
+          <w:szCs w:val="24"/>
+        </w:rPr>
+        <w:t>s</w:t>
+      </w:r>
+      <w:r>
+        <w:rPr>
+          <w:rFonts w:ascii="Times New Roman" w:hAnsi="Times New Roman" w:cs="Times New Roman"/>
+          <w:i/>
+          <w:iCs/>
+          <w:sz w:val="24"/>
+          <w:szCs w:val="24"/>
+        </w:rPr>
+        <w:t xml:space="preserve">top </w:t>
+      </w:r>
+      <w:r>
+        <w:rPr>
+          <w:rFonts w:ascii="Times New Roman" w:hAnsi="Times New Roman" w:cs="Times New Roman"/>
+          <w:sz w:val="24"/>
+          <w:szCs w:val="24"/>
+        </w:rPr>
+        <w:t xml:space="preserve">– </w:t>
+      </w:r>
+      <w:r>
+        <w:rPr>
+          <w:rFonts w:ascii="Times New Roman" w:hAnsi="Times New Roman" w:cs="Times New Roman"/>
+          <w:i/>
+          <w:iCs/>
+          <w:sz w:val="24"/>
+          <w:szCs w:val="24"/>
+        </w:rPr>
+        <w:t>sign</w:t>
+      </w:r>
+      <w:r>
+        <w:rPr>
+          <w:rFonts w:ascii="Times New Roman" w:hAnsi="Times New Roman" w:cs="Times New Roman"/>
+          <w:sz w:val="24"/>
+          <w:szCs w:val="24"/>
+        </w:rPr>
+        <w:t xml:space="preserve">. The FAS between </w:t>
+      </w:r>
+      <w:r>
+        <w:rPr>
+          <w:rFonts w:ascii="Times New Roman" w:hAnsi="Times New Roman" w:cs="Times New Roman"/>
+          <w:i/>
+          <w:iCs/>
+          <w:sz w:val="24"/>
+          <w:szCs w:val="24"/>
+        </w:rPr>
+        <w:t>stop</w:t>
+      </w:r>
+      <w:r>
+        <w:rPr>
+          <w:rFonts w:ascii="Times New Roman" w:hAnsi="Times New Roman" w:cs="Times New Roman"/>
+          <w:sz w:val="24"/>
+          <w:szCs w:val="24"/>
+        </w:rPr>
+        <w:t xml:space="preserve"> and </w:t>
+      </w:r>
+      <w:r>
+        <w:rPr>
+          <w:rFonts w:ascii="Times New Roman" w:hAnsi="Times New Roman" w:cs="Times New Roman"/>
+          <w:i/>
+          <w:iCs/>
+          <w:sz w:val="24"/>
+          <w:szCs w:val="24"/>
+        </w:rPr>
+        <w:t>sign</w:t>
+      </w:r>
+      <w:r>
+        <w:rPr>
+          <w:rFonts w:ascii="Times New Roman" w:hAnsi="Times New Roman" w:cs="Times New Roman"/>
+          <w:sz w:val="24"/>
+          <w:szCs w:val="24"/>
+        </w:rPr>
+        <w:t xml:space="preserve"> equals .112 based on the Nelson et al., free association norms; however, all other pairings of these concepts are unrelated based on the norms. Thus, double-mediated paired-associates provide a stimuli type in which guessing the potential links between paired items is more difficult. Additionally, the greater distance between cue and target in the associative network also provides a stronger test of the relational encoding account of JOL reactivity, as any activation of the target word through spreading activation would be expected to be weaker relative to when concepts are mediated by a single concept (e.g., </w:t>
+      </w:r>
+      <w:r>
+        <w:rPr>
+          <w:rFonts w:ascii="Times New Roman" w:hAnsi="Times New Roman" w:cs="Times New Roman"/>
+          <w:i/>
+          <w:iCs/>
+          <w:sz w:val="24"/>
+          <w:szCs w:val="24"/>
+        </w:rPr>
+        <w:t>school</w:t>
+      </w:r>
+      <w:r>
+        <w:rPr>
+          <w:rFonts w:ascii="Times New Roman" w:hAnsi="Times New Roman" w:cs="Times New Roman"/>
+          <w:sz w:val="24"/>
+          <w:szCs w:val="24"/>
+        </w:rPr>
+        <w:t xml:space="preserve"> – </w:t>
+      </w:r>
+      <w:r>
+        <w:rPr>
+          <w:rFonts w:ascii="Times New Roman" w:hAnsi="Times New Roman" w:cs="Times New Roman"/>
+          <w:i/>
+          <w:iCs/>
+          <w:sz w:val="24"/>
+          <w:szCs w:val="24"/>
+        </w:rPr>
+        <w:t>stop</w:t>
+      </w:r>
+      <w:r>
+        <w:rPr>
+          <w:rFonts w:ascii="Times New Roman" w:hAnsi="Times New Roman" w:cs="Times New Roman"/>
+          <w:sz w:val="24"/>
+          <w:szCs w:val="24"/>
+        </w:rPr>
+        <w:t>).</w:t>
       </w:r>
     </w:p>
     <w:p>
@@ -11406,60 +11992,6 @@
         <w:spacing w:after="0" w:line="480" w:lineRule="auto"/>
         <w:rPr>
           <w:rFonts w:ascii="Times New Roman" w:hAnsi="Times New Roman" w:cs="Times New Roman"/>
-          <w:sz w:val="24"/>
-          <w:szCs w:val="24"/>
-        </w:rPr>
-      </w:pPr>
-      <w:r>
-        <w:rPr>
-          <w:rFonts w:ascii="Times New Roman" w:hAnsi="Times New Roman" w:cs="Times New Roman"/>
-          <w:sz w:val="24"/>
-          <w:szCs w:val="24"/>
-          <w:highlight w:val="yellow"/>
-        </w:rPr>
-        <w:t>[WORDS HERE]</w:t>
-      </w:r>
-    </w:p>
-    <w:p>
-      <w:pPr>
-        <w:spacing w:after="0" w:line="480" w:lineRule="auto"/>
-        <w:rPr>
-          <w:rFonts w:ascii="Times New Roman" w:hAnsi="Times New Roman" w:cs="Times New Roman"/>
-          <w:sz w:val="24"/>
-          <w:szCs w:val="24"/>
-        </w:rPr>
-      </w:pPr>
-      <w:r>
-        <w:rPr>
-          <w:rFonts w:ascii="Times New Roman" w:hAnsi="Times New Roman" w:cs="Times New Roman"/>
-          <w:sz w:val="24"/>
-          <w:szCs w:val="24"/>
-        </w:rPr>
-        <w:t xml:space="preserve">However, the distance between items within the semantic network is greater, and based on a spreading activation account, the activation of the target would be expected to be weaker compared to standard, one-step mediated associates (see </w:t>
-      </w:r>
-      <w:r>
-        <w:rPr>
-          <w:rFonts w:ascii="Times New Roman" w:hAnsi="Times New Roman" w:cs="Times New Roman"/>
-          <w:sz w:val="24"/>
-          <w:szCs w:val="24"/>
-          <w:highlight w:val="yellow"/>
-        </w:rPr>
-        <w:t>XXX</w:t>
-      </w:r>
-      <w:r>
-        <w:rPr>
-          <w:rFonts w:ascii="Times New Roman" w:hAnsi="Times New Roman" w:cs="Times New Roman"/>
-          <w:sz w:val="24"/>
-          <w:szCs w:val="24"/>
-        </w:rPr>
-        <w:t>).</w:t>
-      </w:r>
-    </w:p>
-    <w:p>
-      <w:pPr>
-        <w:spacing w:after="0" w:line="480" w:lineRule="auto"/>
-        <w:rPr>
-          <w:rFonts w:ascii="Times New Roman" w:hAnsi="Times New Roman" w:cs="Times New Roman"/>
           <w:b/>
           <w:bCs/>
           <w:sz w:val="24"/>
@@ -11681,7 +12213,16 @@
           <w:sz w:val="24"/>
           <w:szCs w:val="24"/>
         </w:rPr>
-        <w:t xml:space="preserve"> being included in the following analyses</w:t>
+        <w:t xml:space="preserve"> being included in </w:t>
+      </w:r>
+      <w:r>
+        <w:rPr>
+          <w:rFonts w:ascii="Times New Roman" w:hAnsi="Times New Roman" w:cs="Times New Roman"/>
+          <w:sz w:val="24"/>
+          <w:szCs w:val="24"/>
+        </w:rPr>
+        <w:lastRenderedPageBreak/>
+        <w:t>the following analyses</w:t>
       </w:r>
       <w:r>
         <w:rPr>
@@ -11783,7 +12324,6 @@
           <w:sz w:val="24"/>
           <w:szCs w:val="24"/>
         </w:rPr>
-        <w:lastRenderedPageBreak/>
         <w:t>G*Power 3.1</w:t>
       </w:r>
       <w:r>
@@ -11863,14 +12403,6 @@
           <w:szCs w:val="24"/>
         </w:rPr>
         <w:t xml:space="preserve"> = .80).</w:t>
-      </w:r>
-      <w:r>
-        <w:rPr>
-          <w:rFonts w:ascii="Times New Roman" w:hAnsi="Times New Roman" w:cs="Times New Roman"/>
-          <w:sz w:val="24"/>
-          <w:szCs w:val="24"/>
-        </w:rPr>
-        <w:t xml:space="preserve"> </w:t>
       </w:r>
     </w:p>
     <w:p>
@@ -11911,15 +12443,151 @@
           <w:sz w:val="24"/>
           <w:szCs w:val="24"/>
         </w:rPr>
-        <w:t>Experiment 2A used the same materials as the previous set of experiments with the following modification. All mediated paired-associates were replaced with two-step mediated associates. These pairs were created b</w:t>
-      </w:r>
-      <w:r>
-        <w:rPr>
-          <w:rFonts w:ascii="Times New Roman" w:hAnsi="Times New Roman" w:cs="Times New Roman"/>
-          <w:sz w:val="24"/>
-          <w:szCs w:val="24"/>
-        </w:rPr>
-        <w:t xml:space="preserve">y taking the mediated associates in used in Experiment 1A and replacing each target with the target’s strongest associate (assessed via FAS; Nelson et al., 2004), which was not associated with the cue (e.g., the mediated pair </w:t>
+        <w:t xml:space="preserve">Experiment 2A used the same materials as the previous set of experiments with the following modification. All mediated paired-associates were replaced with </w:t>
+      </w:r>
+      <w:r>
+        <w:rPr>
+          <w:rFonts w:ascii="Times New Roman" w:hAnsi="Times New Roman" w:cs="Times New Roman"/>
+          <w:sz w:val="24"/>
+          <w:szCs w:val="24"/>
+        </w:rPr>
+        <w:t>double</w:t>
+      </w:r>
+      <w:r>
+        <w:rPr>
+          <w:rFonts w:ascii="Times New Roman" w:hAnsi="Times New Roman" w:cs="Times New Roman"/>
+          <w:sz w:val="24"/>
+          <w:szCs w:val="24"/>
+        </w:rPr>
+        <w:t>-</w:t>
+      </w:r>
+      <w:r>
+        <w:rPr>
+          <w:rFonts w:ascii="Times New Roman" w:hAnsi="Times New Roman" w:cs="Times New Roman"/>
+          <w:sz w:val="24"/>
+          <w:szCs w:val="24"/>
+        </w:rPr>
+        <w:t xml:space="preserve">mediated </w:t>
+      </w:r>
+      <w:r>
+        <w:rPr>
+          <w:rFonts w:ascii="Times New Roman" w:hAnsi="Times New Roman" w:cs="Times New Roman"/>
+          <w:sz w:val="24"/>
+          <w:szCs w:val="24"/>
+        </w:rPr>
+        <w:t>paired-</w:t>
+      </w:r>
+      <w:r>
+        <w:rPr>
+          <w:rFonts w:ascii="Times New Roman" w:hAnsi="Times New Roman" w:cs="Times New Roman"/>
+          <w:sz w:val="24"/>
+          <w:szCs w:val="24"/>
+        </w:rPr>
+        <w:t>associates</w:t>
+      </w:r>
+      <w:r>
+        <w:rPr>
+          <w:rFonts w:ascii="Times New Roman" w:hAnsi="Times New Roman" w:cs="Times New Roman"/>
+          <w:sz w:val="24"/>
+          <w:szCs w:val="24"/>
+        </w:rPr>
+        <w:t xml:space="preserve">, in which the cue and target were </w:t>
+      </w:r>
+      <w:r>
+        <w:rPr>
+          <w:rFonts w:ascii="Times New Roman" w:hAnsi="Times New Roman" w:cs="Times New Roman"/>
+          <w:sz w:val="24"/>
+          <w:szCs w:val="24"/>
+        </w:rPr>
+        <w:t>indirectly linked</w:t>
+      </w:r>
+      <w:r>
+        <w:rPr>
+          <w:rFonts w:ascii="Times New Roman" w:hAnsi="Times New Roman" w:cs="Times New Roman"/>
+          <w:sz w:val="24"/>
+          <w:szCs w:val="24"/>
+        </w:rPr>
+        <w:t xml:space="preserve"> through two concepts.</w:t>
+      </w:r>
+      <w:r>
+        <w:rPr>
+          <w:rFonts w:ascii="Times New Roman" w:hAnsi="Times New Roman" w:cs="Times New Roman"/>
+          <w:sz w:val="24"/>
+          <w:szCs w:val="24"/>
+        </w:rPr>
+        <w:t xml:space="preserve"> These pairs were created b</w:t>
+      </w:r>
+      <w:r>
+        <w:rPr>
+          <w:rFonts w:ascii="Times New Roman" w:hAnsi="Times New Roman" w:cs="Times New Roman"/>
+          <w:sz w:val="24"/>
+          <w:szCs w:val="24"/>
+        </w:rPr>
+        <w:t xml:space="preserve">y taking the mediated associates in used in Experiment 1A and replacing each target with the target’s strongest </w:t>
+      </w:r>
+      <w:r>
+        <w:rPr>
+          <w:rFonts w:ascii="Times New Roman" w:hAnsi="Times New Roman" w:cs="Times New Roman"/>
+          <w:sz w:val="24"/>
+          <w:szCs w:val="24"/>
+        </w:rPr>
+        <w:t xml:space="preserve">forward </w:t>
+      </w:r>
+      <w:r>
+        <w:rPr>
+          <w:rFonts w:ascii="Times New Roman" w:hAnsi="Times New Roman" w:cs="Times New Roman"/>
+          <w:sz w:val="24"/>
+          <w:szCs w:val="24"/>
+        </w:rPr>
+        <w:t>associate (assessed via FAS; Nelson et al., 2004)</w:t>
+      </w:r>
+      <w:r>
+        <w:rPr>
+          <w:rFonts w:ascii="Times New Roman" w:hAnsi="Times New Roman" w:cs="Times New Roman"/>
+          <w:sz w:val="24"/>
+          <w:szCs w:val="24"/>
+        </w:rPr>
+        <w:t xml:space="preserve"> that </w:t>
+      </w:r>
+      <w:r>
+        <w:rPr>
+          <w:rFonts w:ascii="Times New Roman" w:hAnsi="Times New Roman" w:cs="Times New Roman"/>
+          <w:sz w:val="24"/>
+          <w:szCs w:val="24"/>
+        </w:rPr>
+        <w:t>was not</w:t>
+      </w:r>
+      <w:r>
+        <w:rPr>
+          <w:rFonts w:ascii="Times New Roman" w:hAnsi="Times New Roman" w:cs="Times New Roman"/>
+          <w:sz w:val="24"/>
+          <w:szCs w:val="24"/>
+        </w:rPr>
+        <w:t xml:space="preserve"> also a direct associate of the cue</w:t>
+      </w:r>
+      <w:r>
+        <w:rPr>
+          <w:rFonts w:ascii="Times New Roman" w:hAnsi="Times New Roman" w:cs="Times New Roman"/>
+          <w:sz w:val="24"/>
+          <w:szCs w:val="24"/>
+        </w:rPr>
+        <w:t xml:space="preserve"> </w:t>
+      </w:r>
+      <w:r>
+        <w:rPr>
+          <w:rFonts w:ascii="Times New Roman" w:hAnsi="Times New Roman" w:cs="Times New Roman"/>
+          <w:sz w:val="24"/>
+          <w:szCs w:val="24"/>
+        </w:rPr>
+        <w:t xml:space="preserve">the cue or the first mediator </w:t>
+      </w:r>
+      <w:r>
+        <w:rPr>
+          <w:rFonts w:ascii="Times New Roman" w:hAnsi="Times New Roman" w:cs="Times New Roman"/>
+          <w:sz w:val="24"/>
+          <w:szCs w:val="24"/>
+        </w:rPr>
+        <w:t xml:space="preserve">(e.g., the mediated pair </w:t>
       </w:r>
       <w:r>
         <w:rPr>
@@ -12063,6 +12731,96 @@
           <w:sz w:val="24"/>
           <w:szCs w:val="24"/>
         </w:rPr>
+        <w:t xml:space="preserve">, </w:t>
+      </w:r>
+      <w:r>
+        <w:rPr>
+          <w:rFonts w:ascii="Times New Roman" w:hAnsi="Times New Roman" w:cs="Times New Roman"/>
+          <w:i/>
+          <w:iCs/>
+          <w:sz w:val="24"/>
+          <w:szCs w:val="24"/>
+        </w:rPr>
+        <w:t>sand</w:t>
+      </w:r>
+      <w:r>
+        <w:rPr>
+          <w:rFonts w:ascii="Times New Roman" w:hAnsi="Times New Roman" w:cs="Times New Roman"/>
+          <w:sz w:val="24"/>
+          <w:szCs w:val="24"/>
+        </w:rPr>
+        <w:t xml:space="preserve"> and </w:t>
+      </w:r>
+      <w:r>
+        <w:rPr>
+          <w:rFonts w:ascii="Times New Roman" w:hAnsi="Times New Roman" w:cs="Times New Roman"/>
+          <w:i/>
+          <w:iCs/>
+          <w:sz w:val="24"/>
+          <w:szCs w:val="24"/>
+        </w:rPr>
+        <w:t>box</w:t>
+      </w:r>
+      <w:r>
+        <w:rPr>
+          <w:rFonts w:ascii="Times New Roman" w:hAnsi="Times New Roman" w:cs="Times New Roman"/>
+          <w:sz w:val="24"/>
+          <w:szCs w:val="24"/>
+        </w:rPr>
+        <w:t xml:space="preserve"> are mediators, and the new target </w:t>
+      </w:r>
+      <w:r>
+        <w:rPr>
+          <w:rFonts w:ascii="Times New Roman" w:hAnsi="Times New Roman" w:cs="Times New Roman"/>
+          <w:i/>
+          <w:iCs/>
+          <w:sz w:val="24"/>
+          <w:szCs w:val="24"/>
+        </w:rPr>
+        <w:t>square</w:t>
+      </w:r>
+      <w:r>
+        <w:rPr>
+          <w:rFonts w:ascii="Times New Roman" w:hAnsi="Times New Roman" w:cs="Times New Roman"/>
+          <w:sz w:val="24"/>
+          <w:szCs w:val="24"/>
+        </w:rPr>
+        <w:t xml:space="preserve"> is not a direct associate of either </w:t>
+      </w:r>
+      <w:r>
+        <w:rPr>
+          <w:rFonts w:ascii="Times New Roman" w:hAnsi="Times New Roman" w:cs="Times New Roman"/>
+          <w:i/>
+          <w:iCs/>
+          <w:sz w:val="24"/>
+          <w:szCs w:val="24"/>
+        </w:rPr>
+        <w:t>beach</w:t>
+      </w:r>
+      <w:r>
+        <w:rPr>
+          <w:rFonts w:ascii="Times New Roman" w:hAnsi="Times New Roman" w:cs="Times New Roman"/>
+          <w:sz w:val="24"/>
+          <w:szCs w:val="24"/>
+        </w:rPr>
+        <w:t xml:space="preserve"> or </w:t>
+      </w:r>
+      <w:r>
+        <w:rPr>
+          <w:rFonts w:ascii="Times New Roman" w:hAnsi="Times New Roman" w:cs="Times New Roman"/>
+          <w:i/>
+          <w:iCs/>
+          <w:sz w:val="24"/>
+          <w:szCs w:val="24"/>
+        </w:rPr>
+        <w:t>sand</w:t>
+      </w:r>
+      <w:r>
+        <w:rPr>
+          <w:rFonts w:ascii="Times New Roman" w:hAnsi="Times New Roman" w:cs="Times New Roman"/>
+          <w:sz w:val="24"/>
+          <w:szCs w:val="24"/>
+        </w:rPr>
         <w:t>)</w:t>
       </w:r>
       <w:r>
@@ -12079,7 +12837,23 @@
           <w:sz w:val="24"/>
           <w:szCs w:val="24"/>
         </w:rPr>
-        <w:t>Thus, like the mediated pairs used in Experiments 1A/1B, items in two-step mediated pairs do not share a direct relation but are indirectly related</w:t>
+        <w:t xml:space="preserve">Thus, like the mediated pairs used in Experiments 1A/1B, items in </w:t>
+      </w:r>
+      <w:r>
+        <w:rPr>
+          <w:rFonts w:ascii="Times New Roman" w:hAnsi="Times New Roman" w:cs="Times New Roman"/>
+          <w:sz w:val="24"/>
+          <w:szCs w:val="24"/>
+        </w:rPr>
+        <w:t>double-</w:t>
+      </w:r>
+      <w:r>
+        <w:rPr>
+          <w:rFonts w:ascii="Times New Roman" w:hAnsi="Times New Roman" w:cs="Times New Roman"/>
+          <w:sz w:val="24"/>
+          <w:szCs w:val="24"/>
+        </w:rPr>
+        <w:t>mediated pairs do not share a direct relation but are indirectly related</w:t>
       </w:r>
       <w:r>
         <w:rPr>
@@ -12095,7 +12869,23 @@
           <w:sz w:val="24"/>
           <w:szCs w:val="24"/>
         </w:rPr>
-        <w:t>All other aspects of Experiment 2A were consistent with the previous set of experiments, and Experiment 2A followed the same general procedure reported above. This experiment took approximately 30 minutes to complete.</w:t>
+        <w:t>All other aspects of Experiment 2A were consistent with the previous set of experiments, and Experiment 2A followed the same general procedure</w:t>
+      </w:r>
+      <w:r>
+        <w:rPr>
+          <w:rFonts w:ascii="Times New Roman" w:hAnsi="Times New Roman" w:cs="Times New Roman"/>
+          <w:sz w:val="24"/>
+          <w:szCs w:val="24"/>
+        </w:rPr>
+        <w:t xml:space="preserve"> previously used in Experiments 1A/1B</w:t>
+      </w:r>
+      <w:r>
+        <w:rPr>
+          <w:rFonts w:ascii="Times New Roman" w:hAnsi="Times New Roman" w:cs="Times New Roman"/>
+          <w:sz w:val="24"/>
+          <w:szCs w:val="24"/>
+        </w:rPr>
+        <w:t>. This experiment took approximately 30 minutes to complete.</w:t>
       </w:r>
     </w:p>
     <w:p>
@@ -12138,7 +12928,7 @@
           <w:sz w:val="24"/>
           <w:szCs w:val="24"/>
         </w:rPr>
-        <w:t>: Two-Step</w:t>
+        <w:t xml:space="preserve">: </w:t>
       </w:r>
       <w:r>
         <w:rPr>
@@ -12148,7 +12938,7 @@
           <w:sz w:val="24"/>
           <w:szCs w:val="24"/>
         </w:rPr>
-        <w:t xml:space="preserve"> Backward</w:t>
+        <w:t>Backward</w:t>
       </w:r>
       <w:r>
         <w:rPr>
@@ -12158,7 +12948,56 @@
           <w:sz w:val="24"/>
           <w:szCs w:val="24"/>
         </w:rPr>
-        <w:t xml:space="preserve"> Mediated Associates</w:t>
+        <w:t xml:space="preserve"> </w:t>
+      </w:r>
+      <w:r>
+        <w:rPr>
+          <w:rFonts w:ascii="Times New Roman" w:hAnsi="Times New Roman" w:cs="Times New Roman"/>
+          <w:b/>
+          <w:bCs/>
+          <w:sz w:val="24"/>
+          <w:szCs w:val="24"/>
+        </w:rPr>
+        <w:t xml:space="preserve">Double </w:t>
+      </w:r>
+      <w:r>
+        <w:rPr>
+          <w:rFonts w:ascii="Times New Roman" w:hAnsi="Times New Roman" w:cs="Times New Roman"/>
+          <w:b/>
+          <w:bCs/>
+          <w:sz w:val="24"/>
+          <w:szCs w:val="24"/>
+        </w:rPr>
+        <w:t>Mediated Associates</w:t>
+      </w:r>
+    </w:p>
+    <w:p>
+      <w:pPr>
+        <w:spacing w:after="0" w:line="480" w:lineRule="auto"/>
+        <w:rPr>
+          <w:rFonts w:ascii="Times New Roman" w:hAnsi="Times New Roman" w:cs="Times New Roman"/>
+          <w:sz w:val="24"/>
+          <w:szCs w:val="24"/>
+        </w:rPr>
+      </w:pPr>
+      <w:r>
+        <w:rPr>
+          <w:rFonts w:ascii="Times New Roman" w:hAnsi="Times New Roman" w:cs="Times New Roman"/>
+          <w:b/>
+          <w:bCs/>
+          <w:sz w:val="24"/>
+          <w:szCs w:val="24"/>
+        </w:rPr>
+        <w:tab/>
+      </w:r>
+      <w:r>
+        <w:rPr>
+          <w:rFonts w:ascii="Times New Roman" w:hAnsi="Times New Roman" w:cs="Times New Roman"/>
+          <w:sz w:val="24"/>
+          <w:szCs w:val="24"/>
+          <w:highlight w:val="yellow"/>
+        </w:rPr>
+        <w:t>[WORDS HERE]</w:t>
       </w:r>
     </w:p>
     <w:p>
@@ -12209,6 +13048,7 @@
     <w:p>
       <w:pPr>
         <w:spacing w:after="0" w:line="480" w:lineRule="auto"/>
+        <w:ind w:firstLine="720"/>
         <w:rPr>
           <w:rFonts w:ascii="Times New Roman" w:hAnsi="Times New Roman" w:cs="Times New Roman"/>
           <w:sz w:val="24"/>
@@ -12220,9 +13060,361 @@
           <w:rFonts w:ascii="Times New Roman" w:hAnsi="Times New Roman" w:cs="Times New Roman"/>
           <w:sz w:val="24"/>
           <w:szCs w:val="24"/>
-          <w:highlight w:val="yellow"/>
-        </w:rPr>
-        <w:t>[WORDS HERE]</w:t>
+        </w:rPr>
+        <w:t>We recruited an additional 124 undergraduate students</w:t>
+      </w:r>
+      <w:r>
+        <w:rPr>
+          <w:rFonts w:ascii="Times New Roman" w:hAnsi="Times New Roman" w:cs="Times New Roman"/>
+          <w:sz w:val="24"/>
+          <w:szCs w:val="24"/>
+        </w:rPr>
+        <w:t xml:space="preserve"> from Midwestern State University (</w:t>
+      </w:r>
+      <w:r>
+        <w:rPr>
+          <w:rFonts w:ascii="Times New Roman" w:hAnsi="Times New Roman" w:cs="Times New Roman"/>
+          <w:i/>
+          <w:iCs/>
+          <w:sz w:val="24"/>
+          <w:szCs w:val="24"/>
+        </w:rPr>
+        <w:t>n</w:t>
+      </w:r>
+      <w:r>
+        <w:rPr>
+          <w:rFonts w:ascii="Times New Roman" w:hAnsi="Times New Roman" w:cs="Times New Roman"/>
+          <w:sz w:val="24"/>
+          <w:szCs w:val="24"/>
+        </w:rPr>
+        <w:t xml:space="preserve"> = 73) and the University of Southern Mississippi (</w:t>
+      </w:r>
+      <w:r>
+        <w:rPr>
+          <w:rFonts w:ascii="Times New Roman" w:hAnsi="Times New Roman" w:cs="Times New Roman"/>
+          <w:i/>
+          <w:iCs/>
+          <w:sz w:val="24"/>
+          <w:szCs w:val="24"/>
+        </w:rPr>
+        <w:t>n</w:t>
+      </w:r>
+      <w:r>
+        <w:rPr>
+          <w:rFonts w:ascii="Times New Roman" w:hAnsi="Times New Roman" w:cs="Times New Roman"/>
+          <w:sz w:val="24"/>
+          <w:szCs w:val="24"/>
+        </w:rPr>
+        <w:t xml:space="preserve"> = 46)</w:t>
+      </w:r>
+      <w:r>
+        <w:rPr>
+          <w:rFonts w:ascii="Times New Roman" w:hAnsi="Times New Roman" w:cs="Times New Roman"/>
+          <w:sz w:val="24"/>
+          <w:szCs w:val="24"/>
+        </w:rPr>
+        <w:t xml:space="preserve">. Recruitment occurred </w:t>
+      </w:r>
+      <w:r>
+        <w:rPr>
+          <w:rFonts w:ascii="Times New Roman" w:hAnsi="Times New Roman" w:cs="Times New Roman"/>
+          <w:sz w:val="24"/>
+          <w:szCs w:val="24"/>
+        </w:rPr>
+        <w:lastRenderedPageBreak/>
+        <w:t>simultaneously across both testing sites, and all participants</w:t>
+      </w:r>
+      <w:r>
+        <w:rPr>
+          <w:rFonts w:ascii="Times New Roman" w:hAnsi="Times New Roman" w:cs="Times New Roman"/>
+          <w:sz w:val="24"/>
+          <w:szCs w:val="24"/>
+        </w:rPr>
+        <w:t xml:space="preserve"> completed Experiment 2B </w:t>
+      </w:r>
+      <w:r>
+        <w:rPr>
+          <w:rFonts w:ascii="Times New Roman" w:hAnsi="Times New Roman" w:cs="Times New Roman"/>
+          <w:sz w:val="24"/>
+          <w:szCs w:val="24"/>
+        </w:rPr>
+        <w:t xml:space="preserve">online </w:t>
+      </w:r>
+      <w:r>
+        <w:rPr>
+          <w:rFonts w:ascii="Times New Roman" w:hAnsi="Times New Roman" w:cs="Times New Roman"/>
+          <w:sz w:val="24"/>
+          <w:szCs w:val="24"/>
+        </w:rPr>
+        <w:t xml:space="preserve">in exchange for partial course credit. </w:t>
+      </w:r>
+      <w:r>
+        <w:rPr>
+          <w:rFonts w:ascii="Times New Roman" w:hAnsi="Times New Roman" w:cs="Times New Roman"/>
+          <w:sz w:val="24"/>
+          <w:szCs w:val="24"/>
+        </w:rPr>
+        <w:t>Like</w:t>
+      </w:r>
+      <w:r>
+        <w:rPr>
+          <w:rFonts w:ascii="Times New Roman" w:hAnsi="Times New Roman" w:cs="Times New Roman"/>
+          <w:sz w:val="24"/>
+          <w:szCs w:val="24"/>
+        </w:rPr>
+        <w:t xml:space="preserve"> the previous experiments, participants were randomly assigned to either the JOL or no-JOL encoding groups. Participant</w:t>
+      </w:r>
+      <w:r>
+        <w:rPr>
+          <w:rFonts w:ascii="Times New Roman" w:hAnsi="Times New Roman" w:cs="Times New Roman"/>
+          <w:sz w:val="24"/>
+          <w:szCs w:val="24"/>
+        </w:rPr>
+        <w:t>s’</w:t>
+      </w:r>
+      <w:r>
+        <w:rPr>
+          <w:rFonts w:ascii="Times New Roman" w:hAnsi="Times New Roman" w:cs="Times New Roman"/>
+          <w:sz w:val="24"/>
+          <w:szCs w:val="24"/>
+        </w:rPr>
+        <w:t xml:space="preserve"> responses were screened using the same criteria as the previous experiments, and </w:t>
+      </w:r>
+      <w:r>
+        <w:rPr>
+          <w:rFonts w:ascii="Times New Roman" w:hAnsi="Times New Roman" w:cs="Times New Roman"/>
+          <w:sz w:val="24"/>
+          <w:szCs w:val="24"/>
+        </w:rPr>
+        <w:t>five</w:t>
+      </w:r>
+      <w:r>
+        <w:rPr>
+          <w:rFonts w:ascii="Times New Roman" w:hAnsi="Times New Roman" w:cs="Times New Roman"/>
+          <w:sz w:val="24"/>
+          <w:szCs w:val="24"/>
+        </w:rPr>
+        <w:t xml:space="preserve"> participants were </w:t>
+      </w:r>
+      <w:r>
+        <w:rPr>
+          <w:rFonts w:ascii="Times New Roman" w:hAnsi="Times New Roman" w:cs="Times New Roman"/>
+          <w:sz w:val="24"/>
+          <w:szCs w:val="24"/>
+        </w:rPr>
+        <w:t xml:space="preserve">excluded from the following analyses. </w:t>
+      </w:r>
+      <w:r>
+        <w:rPr>
+          <w:rFonts w:ascii="Times New Roman" w:hAnsi="Times New Roman" w:cs="Times New Roman"/>
+          <w:sz w:val="24"/>
+          <w:szCs w:val="24"/>
+        </w:rPr>
+        <w:t>The</w:t>
+      </w:r>
+      <w:r>
+        <w:rPr>
+          <w:rFonts w:ascii="Times New Roman" w:hAnsi="Times New Roman" w:cs="Times New Roman"/>
+          <w:sz w:val="24"/>
+          <w:szCs w:val="24"/>
+        </w:rPr>
+        <w:t xml:space="preserve"> final dataset contained responses from 119 participants (</w:t>
+      </w:r>
+      <w:r>
+        <w:rPr>
+          <w:rFonts w:ascii="Times New Roman" w:hAnsi="Times New Roman" w:cs="Times New Roman"/>
+          <w:i/>
+          <w:iCs/>
+          <w:sz w:val="24"/>
+          <w:szCs w:val="24"/>
+        </w:rPr>
+        <w:t>n</w:t>
+      </w:r>
+      <w:r>
+        <w:rPr>
+          <w:rFonts w:ascii="Times New Roman" w:hAnsi="Times New Roman" w:cs="Times New Roman"/>
+          <w:sz w:val="24"/>
+          <w:szCs w:val="24"/>
+        </w:rPr>
+        <w:t xml:space="preserve"> JOL = 60; </w:t>
+      </w:r>
+      <w:r>
+        <w:rPr>
+          <w:rFonts w:ascii="Times New Roman" w:hAnsi="Times New Roman" w:cs="Times New Roman"/>
+          <w:i/>
+          <w:iCs/>
+          <w:sz w:val="24"/>
+          <w:szCs w:val="24"/>
+        </w:rPr>
+        <w:t>n</w:t>
+      </w:r>
+      <w:r>
+        <w:rPr>
+          <w:rFonts w:ascii="Times New Roman" w:hAnsi="Times New Roman" w:cs="Times New Roman"/>
+          <w:sz w:val="24"/>
+          <w:szCs w:val="24"/>
+        </w:rPr>
+        <w:t xml:space="preserve"> no-JOL = 59). The initial sample size was modeled after the previous experiments, and a</w:t>
+      </w:r>
+      <w:r>
+        <w:rPr>
+          <w:rFonts w:ascii="Times New Roman" w:hAnsi="Times New Roman" w:cs="Times New Roman"/>
+          <w:sz w:val="24"/>
+          <w:szCs w:val="24"/>
+        </w:rPr>
+        <w:t xml:space="preserve"> sensitivity analyses conducted </w:t>
+      </w:r>
+      <w:r>
+        <w:rPr>
+          <w:rFonts w:ascii="Times New Roman" w:hAnsi="Times New Roman" w:cs="Times New Roman"/>
+          <w:sz w:val="24"/>
+          <w:szCs w:val="24"/>
+        </w:rPr>
+        <w:t>with</w:t>
+      </w:r>
+      <w:r>
+        <w:rPr>
+          <w:rFonts w:ascii="Times New Roman" w:hAnsi="Times New Roman" w:cs="Times New Roman"/>
+          <w:sz w:val="24"/>
+          <w:szCs w:val="24"/>
+        </w:rPr>
+        <w:t xml:space="preserve"> </w:t>
+      </w:r>
+      <w:r>
+        <w:rPr>
+          <w:rFonts w:ascii="Times New Roman" w:hAnsi="Times New Roman" w:cs="Times New Roman"/>
+          <w:i/>
+          <w:iCs/>
+          <w:sz w:val="24"/>
+          <w:szCs w:val="24"/>
+        </w:rPr>
+        <w:t>G*Power 3.1</w:t>
+      </w:r>
+      <w:r>
+        <w:rPr>
+          <w:rFonts w:ascii="Times New Roman" w:hAnsi="Times New Roman" w:cs="Times New Roman"/>
+          <w:sz w:val="24"/>
+          <w:szCs w:val="24"/>
+        </w:rPr>
+        <w:t xml:space="preserve"> suggested that </w:t>
+      </w:r>
+      <w:r>
+        <w:rPr>
+          <w:rFonts w:ascii="Times New Roman" w:hAnsi="Times New Roman" w:cs="Times New Roman"/>
+          <w:sz w:val="24"/>
+          <w:szCs w:val="24"/>
+        </w:rPr>
+        <w:t xml:space="preserve">our </w:t>
+      </w:r>
+      <w:r>
+        <w:rPr>
+          <w:rFonts w:ascii="Times New Roman" w:hAnsi="Times New Roman" w:cs="Times New Roman"/>
+          <w:sz w:val="24"/>
+          <w:szCs w:val="24"/>
+        </w:rPr>
+        <w:t xml:space="preserve">final sample was </w:t>
+      </w:r>
+      <w:r>
+        <w:rPr>
+          <w:rFonts w:ascii="Times New Roman" w:hAnsi="Times New Roman" w:cs="Times New Roman"/>
+          <w:sz w:val="24"/>
+          <w:szCs w:val="24"/>
+        </w:rPr>
+        <w:t>sufficient</w:t>
+      </w:r>
+      <w:r>
+        <w:rPr>
+          <w:rFonts w:ascii="Times New Roman" w:hAnsi="Times New Roman" w:cs="Times New Roman"/>
+          <w:sz w:val="24"/>
+          <w:szCs w:val="24"/>
+        </w:rPr>
+        <w:t xml:space="preserve"> </w:t>
+      </w:r>
+      <w:r>
+        <w:rPr>
+          <w:rFonts w:ascii="Times New Roman" w:hAnsi="Times New Roman" w:cs="Times New Roman"/>
+          <w:sz w:val="24"/>
+          <w:szCs w:val="24"/>
+        </w:rPr>
+        <w:t>for detecting</w:t>
+      </w:r>
+      <w:r>
+        <w:rPr>
+          <w:rFonts w:ascii="Times New Roman" w:hAnsi="Times New Roman" w:cs="Times New Roman"/>
+          <w:sz w:val="24"/>
+          <w:szCs w:val="24"/>
+        </w:rPr>
+        <w:t xml:space="preserve"> small main effects/interactions (</w:t>
+      </w:r>
+      <w:r>
+        <w:rPr>
+          <w:rFonts w:ascii="Times New Roman" w:hAnsi="Times New Roman" w:cs="Times New Roman"/>
+          <w:i/>
+          <w:iCs/>
+          <w:sz w:val="24"/>
+          <w:szCs w:val="24"/>
+        </w:rPr>
+        <w:t>d</w:t>
+      </w:r>
+      <w:r>
+        <w:rPr>
+          <w:rFonts w:ascii="Times New Roman" w:hAnsi="Times New Roman" w:cs="Times New Roman"/>
+          <w:sz w:val="24"/>
+          <w:szCs w:val="24"/>
+        </w:rPr>
+        <w:t xml:space="preserve"> = 0.2</w:t>
+      </w:r>
+      <w:r>
+        <w:rPr>
+          <w:rFonts w:ascii="Times New Roman" w:hAnsi="Times New Roman" w:cs="Times New Roman"/>
+          <w:sz w:val="24"/>
+          <w:szCs w:val="24"/>
+        </w:rPr>
+        <w:t>3</w:t>
+      </w:r>
+      <w:r>
+        <w:rPr>
+          <w:rFonts w:ascii="Times New Roman" w:hAnsi="Times New Roman" w:cs="Times New Roman"/>
+          <w:sz w:val="24"/>
+          <w:szCs w:val="24"/>
+        </w:rPr>
+        <w:t xml:space="preserve">, </w:t>
+      </w:r>
+      <w:r>
+        <w:rPr>
+          <w:rFonts w:ascii="Times New Roman" w:hAnsi="Times New Roman" w:cs="Times New Roman"/>
+          <w:i/>
+          <w:iCs/>
+          <w:sz w:val="24"/>
+          <w:szCs w:val="24"/>
+        </w:rPr>
+        <w:t>α</w:t>
+      </w:r>
+      <w:r>
+        <w:rPr>
+          <w:rFonts w:ascii="Times New Roman" w:hAnsi="Times New Roman" w:cs="Times New Roman"/>
+          <w:sz w:val="24"/>
+          <w:szCs w:val="24"/>
+        </w:rPr>
+        <w:t xml:space="preserve"> = .05, 1 – </w:t>
+      </w:r>
+      <w:r>
+        <w:rPr>
+          <w:rFonts w:ascii="Times New Roman" w:hAnsi="Times New Roman" w:cs="Times New Roman"/>
+          <w:i/>
+          <w:iCs/>
+          <w:sz w:val="24"/>
+          <w:szCs w:val="24"/>
+        </w:rPr>
+        <w:t>β</w:t>
+      </w:r>
+      <w:r>
+        <w:rPr>
+          <w:rFonts w:ascii="Times New Roman" w:hAnsi="Times New Roman" w:cs="Times New Roman"/>
+          <w:sz w:val="24"/>
+          <w:szCs w:val="24"/>
+        </w:rPr>
+        <w:t xml:space="preserve"> = .80). </w:t>
       </w:r>
     </w:p>
     <w:p>
@@ -12250,6 +13442,7 @@
     <w:p>
       <w:pPr>
         <w:spacing w:after="0" w:line="480" w:lineRule="auto"/>
+        <w:ind w:firstLine="720"/>
         <w:rPr>
           <w:rFonts w:ascii="Times New Roman" w:hAnsi="Times New Roman" w:cs="Times New Roman"/>
           <w:sz w:val="24"/>
@@ -12261,9 +13454,304 @@
           <w:rFonts w:ascii="Times New Roman" w:hAnsi="Times New Roman" w:cs="Times New Roman"/>
           <w:sz w:val="24"/>
           <w:szCs w:val="24"/>
-          <w:highlight w:val="yellow"/>
-        </w:rPr>
-        <w:t>[WORDS HERE]</w:t>
+        </w:rPr>
+        <w:t>Experiment 2</w:t>
+      </w:r>
+      <w:r>
+        <w:rPr>
+          <w:rFonts w:ascii="Times New Roman" w:hAnsi="Times New Roman" w:cs="Times New Roman"/>
+          <w:sz w:val="24"/>
+          <w:szCs w:val="24"/>
+        </w:rPr>
+        <w:t>B</w:t>
+      </w:r>
+      <w:r>
+        <w:rPr>
+          <w:rFonts w:ascii="Times New Roman" w:hAnsi="Times New Roman" w:cs="Times New Roman"/>
+          <w:sz w:val="24"/>
+          <w:szCs w:val="24"/>
+        </w:rPr>
+        <w:t xml:space="preserve"> </w:t>
+      </w:r>
+      <w:r>
+        <w:rPr>
+          <w:rFonts w:ascii="Times New Roman" w:hAnsi="Times New Roman" w:cs="Times New Roman"/>
+          <w:sz w:val="24"/>
+          <w:szCs w:val="24"/>
+        </w:rPr>
+        <w:t xml:space="preserve">followed the same general procedure </w:t>
+      </w:r>
+      <w:r>
+        <w:rPr>
+          <w:rFonts w:ascii="Times New Roman" w:hAnsi="Times New Roman" w:cs="Times New Roman"/>
+          <w:sz w:val="24"/>
+          <w:szCs w:val="24"/>
+        </w:rPr>
+        <w:t>outlined in the previous experiments</w:t>
+      </w:r>
+      <w:r>
+        <w:rPr>
+          <w:rFonts w:ascii="Times New Roman" w:hAnsi="Times New Roman" w:cs="Times New Roman"/>
+          <w:sz w:val="24"/>
+          <w:szCs w:val="24"/>
+        </w:rPr>
+        <w:t xml:space="preserve"> and u</w:t>
+      </w:r>
+      <w:r>
+        <w:rPr>
+          <w:rFonts w:ascii="Times New Roman" w:hAnsi="Times New Roman" w:cs="Times New Roman"/>
+          <w:sz w:val="24"/>
+          <w:szCs w:val="24"/>
+        </w:rPr>
+        <w:t xml:space="preserve">sed </w:t>
+      </w:r>
+      <w:r>
+        <w:rPr>
+          <w:rFonts w:ascii="Times New Roman" w:hAnsi="Times New Roman" w:cs="Times New Roman"/>
+          <w:sz w:val="24"/>
+          <w:szCs w:val="24"/>
+        </w:rPr>
+        <w:t xml:space="preserve">the same materials </w:t>
+      </w:r>
+      <w:r>
+        <w:rPr>
+          <w:rFonts w:ascii="Times New Roman" w:hAnsi="Times New Roman" w:cs="Times New Roman"/>
+          <w:sz w:val="24"/>
+          <w:szCs w:val="24"/>
+        </w:rPr>
+        <w:t xml:space="preserve">as </w:t>
+      </w:r>
+      <w:r>
+        <w:rPr>
+          <w:rFonts w:ascii="Times New Roman" w:hAnsi="Times New Roman" w:cs="Times New Roman"/>
+          <w:sz w:val="24"/>
+          <w:szCs w:val="24"/>
+        </w:rPr>
+        <w:t>Experiment 2A with the following change</w:t>
+      </w:r>
+      <w:r>
+        <w:rPr>
+          <w:rFonts w:ascii="Times New Roman" w:hAnsi="Times New Roman" w:cs="Times New Roman"/>
+          <w:sz w:val="24"/>
+          <w:szCs w:val="24"/>
+        </w:rPr>
+        <w:t xml:space="preserve">. </w:t>
+      </w:r>
+      <w:r>
+        <w:rPr>
+          <w:rFonts w:ascii="Times New Roman" w:hAnsi="Times New Roman" w:cs="Times New Roman"/>
+          <w:sz w:val="24"/>
+          <w:szCs w:val="24"/>
+        </w:rPr>
+        <w:t>All double-mediated paired-associates were transformed into backward double-mediated paired-</w:t>
+      </w:r>
+      <w:r>
+        <w:rPr>
+          <w:rFonts w:ascii="Times New Roman" w:hAnsi="Times New Roman" w:cs="Times New Roman"/>
+          <w:sz w:val="24"/>
+          <w:szCs w:val="24"/>
+        </w:rPr>
+        <w:t xml:space="preserve">associates by flipping the order in which the cue and target were presented (i.e., the double-mediated pair </w:t>
+      </w:r>
+      <w:r>
+        <w:rPr>
+          <w:rFonts w:ascii="Times New Roman" w:hAnsi="Times New Roman" w:cs="Times New Roman"/>
+          <w:i/>
+          <w:iCs/>
+          <w:sz w:val="24"/>
+          <w:szCs w:val="24"/>
+        </w:rPr>
+        <w:t>beach</w:t>
+      </w:r>
+      <w:r>
+        <w:rPr>
+          <w:rFonts w:ascii="Times New Roman" w:hAnsi="Times New Roman" w:cs="Times New Roman"/>
+          <w:sz w:val="24"/>
+          <w:szCs w:val="24"/>
+        </w:rPr>
+        <w:t xml:space="preserve"> – </w:t>
+      </w:r>
+      <w:r>
+        <w:rPr>
+          <w:rFonts w:ascii="Times New Roman" w:hAnsi="Times New Roman" w:cs="Times New Roman"/>
+          <w:i/>
+          <w:iCs/>
+          <w:sz w:val="24"/>
+          <w:szCs w:val="24"/>
+        </w:rPr>
+        <w:t>square</w:t>
+      </w:r>
+      <w:r>
+        <w:rPr>
+          <w:rFonts w:ascii="Times New Roman" w:hAnsi="Times New Roman" w:cs="Times New Roman"/>
+          <w:sz w:val="24"/>
+          <w:szCs w:val="24"/>
+        </w:rPr>
+        <w:t xml:space="preserve"> becomes </w:t>
+      </w:r>
+      <w:r>
+        <w:rPr>
+          <w:rFonts w:ascii="Times New Roman" w:hAnsi="Times New Roman" w:cs="Times New Roman"/>
+          <w:i/>
+          <w:iCs/>
+          <w:sz w:val="24"/>
+          <w:szCs w:val="24"/>
+        </w:rPr>
+        <w:t>square</w:t>
+      </w:r>
+      <w:r>
+        <w:rPr>
+          <w:rFonts w:ascii="Times New Roman" w:hAnsi="Times New Roman" w:cs="Times New Roman"/>
+          <w:sz w:val="24"/>
+          <w:szCs w:val="24"/>
+        </w:rPr>
+        <w:t xml:space="preserve"> – </w:t>
+      </w:r>
+      <w:r>
+        <w:rPr>
+          <w:rFonts w:ascii="Times New Roman" w:hAnsi="Times New Roman" w:cs="Times New Roman"/>
+          <w:i/>
+          <w:iCs/>
+          <w:sz w:val="24"/>
+          <w:szCs w:val="24"/>
+        </w:rPr>
+        <w:t>beach</w:t>
+      </w:r>
+      <w:r>
+        <w:rPr>
+          <w:rFonts w:ascii="Times New Roman" w:hAnsi="Times New Roman" w:cs="Times New Roman"/>
+          <w:sz w:val="24"/>
+          <w:szCs w:val="24"/>
+        </w:rPr>
+        <w:t xml:space="preserve">). In doing so, </w:t>
+      </w:r>
+      <w:r>
+        <w:rPr>
+          <w:rFonts w:ascii="Times New Roman" w:hAnsi="Times New Roman" w:cs="Times New Roman"/>
+          <w:sz w:val="24"/>
+          <w:szCs w:val="24"/>
+        </w:rPr>
+        <w:t>this</w:t>
+      </w:r>
+      <w:r>
+        <w:rPr>
+          <w:rFonts w:ascii="Times New Roman" w:hAnsi="Times New Roman" w:cs="Times New Roman"/>
+          <w:sz w:val="24"/>
+          <w:szCs w:val="24"/>
+        </w:rPr>
+        <w:t xml:space="preserve"> produced</w:t>
+      </w:r>
+      <w:r>
+        <w:rPr>
+          <w:rFonts w:ascii="Times New Roman" w:hAnsi="Times New Roman" w:cs="Times New Roman"/>
+          <w:sz w:val="24"/>
+          <w:szCs w:val="24"/>
+        </w:rPr>
+        <w:t xml:space="preserve"> a pair type in which </w:t>
+      </w:r>
+      <w:r>
+        <w:rPr>
+          <w:rFonts w:ascii="Times New Roman" w:hAnsi="Times New Roman" w:cs="Times New Roman"/>
+          <w:sz w:val="24"/>
+          <w:szCs w:val="24"/>
+        </w:rPr>
+        <w:t>the cue and target</w:t>
+      </w:r>
+      <w:r>
+        <w:rPr>
+          <w:rFonts w:ascii="Times New Roman" w:hAnsi="Times New Roman" w:cs="Times New Roman"/>
+          <w:sz w:val="24"/>
+          <w:szCs w:val="24"/>
+        </w:rPr>
+        <w:t xml:space="preserve"> </w:t>
+      </w:r>
+      <w:r>
+        <w:rPr>
+          <w:rFonts w:ascii="Times New Roman" w:hAnsi="Times New Roman" w:cs="Times New Roman"/>
+          <w:sz w:val="24"/>
+          <w:szCs w:val="24"/>
+        </w:rPr>
+        <w:t xml:space="preserve">were </w:t>
+      </w:r>
+      <w:r>
+        <w:rPr>
+          <w:rFonts w:ascii="Times New Roman" w:hAnsi="Times New Roman" w:cs="Times New Roman"/>
+          <w:sz w:val="24"/>
+          <w:szCs w:val="24"/>
+        </w:rPr>
+        <w:t xml:space="preserve">still </w:t>
+      </w:r>
+      <w:r>
+        <w:rPr>
+          <w:rFonts w:ascii="Times New Roman" w:hAnsi="Times New Roman" w:cs="Times New Roman"/>
+          <w:sz w:val="24"/>
+          <w:szCs w:val="24"/>
+        </w:rPr>
+        <w:t>indirectly linked via two mediators</w:t>
+      </w:r>
+      <w:r>
+        <w:rPr>
+          <w:rFonts w:ascii="Times New Roman" w:hAnsi="Times New Roman" w:cs="Times New Roman"/>
+          <w:sz w:val="24"/>
+          <w:szCs w:val="24"/>
+        </w:rPr>
+        <w:t>.</w:t>
+      </w:r>
+      <w:r>
+        <w:rPr>
+          <w:rFonts w:ascii="Times New Roman" w:hAnsi="Times New Roman" w:cs="Times New Roman"/>
+          <w:sz w:val="24"/>
+          <w:szCs w:val="24"/>
+        </w:rPr>
+        <w:t xml:space="preserve"> </w:t>
+      </w:r>
+      <w:r>
+        <w:rPr>
+          <w:rFonts w:ascii="Times New Roman" w:hAnsi="Times New Roman" w:cs="Times New Roman"/>
+          <w:sz w:val="24"/>
+          <w:szCs w:val="24"/>
+        </w:rPr>
+        <w:t>H</w:t>
+      </w:r>
+      <w:r>
+        <w:rPr>
+          <w:rFonts w:ascii="Times New Roman" w:hAnsi="Times New Roman" w:cs="Times New Roman"/>
+          <w:sz w:val="24"/>
+          <w:szCs w:val="24"/>
+        </w:rPr>
+        <w:t xml:space="preserve">owever, </w:t>
+      </w:r>
+      <w:r>
+        <w:rPr>
+          <w:rFonts w:ascii="Times New Roman" w:hAnsi="Times New Roman" w:cs="Times New Roman"/>
+          <w:sz w:val="24"/>
+          <w:szCs w:val="24"/>
+        </w:rPr>
+        <w:t xml:space="preserve">unlike the double-mediated pairs utilized in Experiment 2A, </w:t>
+      </w:r>
+      <w:r>
+        <w:rPr>
+          <w:rFonts w:ascii="Times New Roman" w:hAnsi="Times New Roman" w:cs="Times New Roman"/>
+          <w:sz w:val="24"/>
+          <w:szCs w:val="24"/>
+        </w:rPr>
+        <w:t xml:space="preserve">all first mediators were low FAS responses to the cue, and all second mediators were low FAS responses to the first. As such, this resulted in a pair type in which pairs were indirectly related through Backward Associative Strength (BAS) rather than FAS. Because BAS is often a poor marker for cued-recall (see Koriat &amp; Bjork, 2005), this resulted in a pair type in which unrelated items were indirectly linked, but the links between concepts were poor predictors of </w:t>
+      </w:r>
+      <w:commentRangeStart w:id="4"/>
+      <w:r>
+        <w:rPr>
+          <w:rFonts w:ascii="Times New Roman" w:hAnsi="Times New Roman" w:cs="Times New Roman"/>
+          <w:sz w:val="24"/>
+          <w:szCs w:val="24"/>
+        </w:rPr>
+        <w:t>later memory.</w:t>
+      </w:r>
+      <w:commentRangeEnd w:id="4"/>
+      <w:r>
+        <w:rPr>
+          <w:rStyle w:val="CommentReference"/>
+        </w:rPr>
+        <w:commentReference w:id="4"/>
       </w:r>
     </w:p>
     <w:p>
@@ -12305,6 +13793,7 @@
           <w:sz w:val="24"/>
           <w:szCs w:val="24"/>
         </w:rPr>
+        <w:lastRenderedPageBreak/>
         <w:t>Comparisons of cued-recall between the JOL and no-JOL groups are reported in Figure 2</w:t>
       </w:r>
       <w:r>
@@ -12361,16 +13850,7 @@
           <w:sz w:val="24"/>
           <w:szCs w:val="24"/>
         </w:rPr>
-        <w:t xml:space="preserve">, which corrected for </w:t>
-      </w:r>
-      <w:r>
-        <w:rPr>
-          <w:rFonts w:ascii="Times New Roman" w:hAnsi="Times New Roman" w:cs="Times New Roman"/>
-          <w:sz w:val="24"/>
-          <w:szCs w:val="24"/>
-        </w:rPr>
-        <w:lastRenderedPageBreak/>
-        <w:t>misspellings and grammatical errors. For completeness, all comparisons are reported in Appendix Table A</w:t>
+        <w:t>, which corrected for misspellings and grammatical errors. For completeness, all comparisons are reported in Appendix Table A</w:t>
       </w:r>
       <w:r>
         <w:rPr>
@@ -12436,7 +13916,39 @@
           <w:sz w:val="24"/>
           <w:szCs w:val="24"/>
         </w:rPr>
-        <w:t xml:space="preserve">using a 2 (Encoding Group: JOL vs. No-JOL) 3 (Pair Type: Forward vs. Backward Mediated vs. Unrelated) mixed measures ANOVA. </w:t>
+        <w:t xml:space="preserve">using a 2 (Encoding Group: JOL vs. No-JOL) </w:t>
+      </w:r>
+      <w:r>
+        <w:rPr>
+          <w:rFonts w:ascii="Times New Roman" w:hAnsi="Times New Roman" w:cs="Times New Roman"/>
+          <w:sz w:val="24"/>
+          <w:szCs w:val="24"/>
+        </w:rPr>
+        <w:t xml:space="preserve">× </w:t>
+      </w:r>
+      <w:r>
+        <w:rPr>
+          <w:rFonts w:ascii="Times New Roman" w:hAnsi="Times New Roman" w:cs="Times New Roman"/>
+          <w:sz w:val="24"/>
+          <w:szCs w:val="24"/>
+        </w:rPr>
+        <w:t xml:space="preserve">3 (Pair Type: Forward vs. </w:t>
+      </w:r>
+      <w:r>
+        <w:rPr>
+          <w:rFonts w:ascii="Times New Roman" w:hAnsi="Times New Roman" w:cs="Times New Roman"/>
+          <w:sz w:val="24"/>
+          <w:szCs w:val="24"/>
+        </w:rPr>
+        <w:t xml:space="preserve">Double </w:t>
+      </w:r>
+      <w:r>
+        <w:rPr>
+          <w:rFonts w:ascii="Times New Roman" w:hAnsi="Times New Roman" w:cs="Times New Roman"/>
+          <w:sz w:val="24"/>
+          <w:szCs w:val="24"/>
+        </w:rPr>
+        <w:t xml:space="preserve">Mediated vs. Unrelated) mixed measures ANOVA. </w:t>
       </w:r>
       <w:r>
         <w:rPr>
@@ -13391,7 +14903,39 @@
           <w:sz w:val="24"/>
           <w:szCs w:val="24"/>
         </w:rPr>
-        <w:t xml:space="preserve"> that reactivity patterns differed between pair types.</w:t>
+        <w:t xml:space="preserve"> that </w:t>
+      </w:r>
+      <w:r>
+        <w:rPr>
+          <w:rFonts w:ascii="Times New Roman" w:hAnsi="Times New Roman" w:cs="Times New Roman"/>
+          <w:sz w:val="24"/>
+          <w:szCs w:val="24"/>
+        </w:rPr>
+        <w:t xml:space="preserve">any potential </w:t>
+      </w:r>
+      <w:r>
+        <w:rPr>
+          <w:rFonts w:ascii="Times New Roman" w:hAnsi="Times New Roman" w:cs="Times New Roman"/>
+          <w:sz w:val="24"/>
+          <w:szCs w:val="24"/>
+        </w:rPr>
+        <w:t xml:space="preserve">reactivity patterns differed </w:t>
+      </w:r>
+      <w:r>
+        <w:rPr>
+          <w:rFonts w:ascii="Times New Roman" w:hAnsi="Times New Roman" w:cs="Times New Roman"/>
+          <w:sz w:val="24"/>
+          <w:szCs w:val="24"/>
+        </w:rPr>
+        <w:t xml:space="preserve">as a function of </w:t>
+      </w:r>
+      <w:r>
+        <w:rPr>
+          <w:rFonts w:ascii="Times New Roman" w:hAnsi="Times New Roman" w:cs="Times New Roman"/>
+          <w:sz w:val="24"/>
+          <w:szCs w:val="24"/>
+        </w:rPr>
+        <w:t>pair type.</w:t>
       </w:r>
       <w:r>
         <w:rPr>
@@ -13685,7 +15229,7 @@
           <w:sz w:val="24"/>
           <w:szCs w:val="24"/>
         </w:rPr>
-        <w:t xml:space="preserve">two-step </w:t>
+        <w:t xml:space="preserve">double </w:t>
       </w:r>
       <w:r>
         <w:rPr>
@@ -14116,7 +15660,16 @@
           <w:sz w:val="24"/>
           <w:szCs w:val="24"/>
         </w:rPr>
-        <w:t xml:space="preserve"> the previous set of experiments</w:t>
+        <w:t xml:space="preserve"> the </w:t>
+      </w:r>
+      <w:r>
+        <w:rPr>
+          <w:rFonts w:ascii="Times New Roman" w:hAnsi="Times New Roman" w:cs="Times New Roman"/>
+          <w:sz w:val="24"/>
+          <w:szCs w:val="24"/>
+        </w:rPr>
+        <w:lastRenderedPageBreak/>
+        <w:t>previous set of experiments</w:t>
       </w:r>
       <w:r>
         <w:rPr>
@@ -14146,13 +15699,13 @@
           <w:sz w:val="24"/>
           <w:szCs w:val="24"/>
         </w:rPr>
-        <w:lastRenderedPageBreak/>
         <w:t>Experiment 2B</w:t>
       </w:r>
     </w:p>
     <w:p>
       <w:pPr>
         <w:spacing w:after="0" w:line="480" w:lineRule="auto"/>
+        <w:ind w:firstLine="720"/>
         <w:rPr>
           <w:rFonts w:ascii="Times New Roman" w:hAnsi="Times New Roman" w:cs="Times New Roman"/>
           <w:sz w:val="24"/>
@@ -14165,7 +15718,1356 @@
           <w:sz w:val="24"/>
           <w:szCs w:val="24"/>
         </w:rPr>
-        <w:t>[WORDS HERE]</w:t>
+        <w:t>Next, Experiment 2B tested whether positive reactivity patterns observed on double mediated associates would occur when these pairs were presented in the backward direction.</w:t>
+      </w:r>
+      <w:r>
+        <w:rPr>
+          <w:rFonts w:ascii="Times New Roman" w:hAnsi="Times New Roman" w:cs="Times New Roman"/>
+          <w:sz w:val="24"/>
+          <w:szCs w:val="24"/>
+        </w:rPr>
+        <w:t xml:space="preserve"> </w:t>
+      </w:r>
+      <w:r>
+        <w:rPr>
+          <w:rFonts w:ascii="Times New Roman" w:hAnsi="Times New Roman" w:cs="Times New Roman"/>
+          <w:sz w:val="24"/>
+          <w:szCs w:val="24"/>
+        </w:rPr>
+        <w:t xml:space="preserve">Following the design of the previous experiments, we tested for reactivity using </w:t>
+      </w:r>
+      <w:r>
+        <w:rPr>
+          <w:rFonts w:ascii="Times New Roman" w:hAnsi="Times New Roman" w:cs="Times New Roman"/>
+          <w:sz w:val="24"/>
+          <w:szCs w:val="24"/>
+        </w:rPr>
+        <w:t xml:space="preserve">a 2 (Encoding Group: JOL vs. No-JOL) </w:t>
+      </w:r>
+      <w:r>
+        <w:rPr>
+          <w:rFonts w:ascii="Times New Roman" w:hAnsi="Times New Roman" w:cs="Times New Roman"/>
+          <w:sz w:val="24"/>
+          <w:szCs w:val="24"/>
+        </w:rPr>
+        <w:t xml:space="preserve">× </w:t>
+      </w:r>
+      <w:r>
+        <w:rPr>
+          <w:rFonts w:ascii="Times New Roman" w:hAnsi="Times New Roman" w:cs="Times New Roman"/>
+          <w:sz w:val="24"/>
+          <w:szCs w:val="24"/>
+        </w:rPr>
+        <w:t xml:space="preserve">3 (Pair Type: Forward vs. Backward </w:t>
+      </w:r>
+      <w:r>
+        <w:rPr>
+          <w:rFonts w:ascii="Times New Roman" w:hAnsi="Times New Roman" w:cs="Times New Roman"/>
+          <w:sz w:val="24"/>
+          <w:szCs w:val="24"/>
+        </w:rPr>
+        <w:t xml:space="preserve">Double </w:t>
+      </w:r>
+      <w:r>
+        <w:rPr>
+          <w:rFonts w:ascii="Times New Roman" w:hAnsi="Times New Roman" w:cs="Times New Roman"/>
+          <w:sz w:val="24"/>
+          <w:szCs w:val="24"/>
+        </w:rPr>
+        <w:t>Mediated vs. Unrelated) mixed measures ANOVA.</w:t>
+      </w:r>
+      <w:r>
+        <w:rPr>
+          <w:rFonts w:ascii="Times New Roman" w:hAnsi="Times New Roman" w:cs="Times New Roman"/>
+          <w:sz w:val="24"/>
+          <w:szCs w:val="24"/>
+        </w:rPr>
+        <w:t xml:space="preserve"> Overall, this analysis </w:t>
+      </w:r>
+      <w:r>
+        <w:rPr>
+          <w:rFonts w:ascii="Times New Roman" w:hAnsi="Times New Roman" w:cs="Times New Roman"/>
+          <w:sz w:val="24"/>
+          <w:szCs w:val="24"/>
+        </w:rPr>
+        <w:t>yielded a significant main effect of Encoding Group, such that collapsed across pair types, cued-recall was greater for participants in the JOL group relative to the No-JOL group (</w:t>
+      </w:r>
+      <w:r>
+        <w:rPr>
+          <w:rFonts w:ascii="Times New Roman" w:hAnsi="Times New Roman" w:cs="Times New Roman"/>
+          <w:sz w:val="24"/>
+          <w:szCs w:val="24"/>
+        </w:rPr>
+        <w:t>43.17</w:t>
+      </w:r>
+      <w:r>
+        <w:rPr>
+          <w:rFonts w:ascii="Times New Roman" w:hAnsi="Times New Roman" w:cs="Times New Roman"/>
+          <w:sz w:val="24"/>
+          <w:szCs w:val="24"/>
+        </w:rPr>
+        <w:t xml:space="preserve"> vs. </w:t>
+      </w:r>
+      <w:r>
+        <w:rPr>
+          <w:rFonts w:ascii="Times New Roman" w:hAnsi="Times New Roman" w:cs="Times New Roman"/>
+          <w:sz w:val="24"/>
+          <w:szCs w:val="24"/>
+        </w:rPr>
+        <w:t>35.61</w:t>
+      </w:r>
+      <w:r>
+        <w:rPr>
+          <w:rFonts w:ascii="Times New Roman" w:hAnsi="Times New Roman" w:cs="Times New Roman"/>
+          <w:sz w:val="24"/>
+          <w:szCs w:val="24"/>
+        </w:rPr>
+        <w:t xml:space="preserve">, </w:t>
+      </w:r>
+      <w:r>
+        <w:rPr>
+          <w:rFonts w:ascii="Times New Roman" w:hAnsi="Times New Roman" w:cs="Times New Roman"/>
+          <w:i/>
+          <w:iCs/>
+          <w:sz w:val="24"/>
+          <w:szCs w:val="24"/>
+        </w:rPr>
+        <w:t>F</w:t>
+      </w:r>
+      <w:r>
+        <w:rPr>
+          <w:rFonts w:ascii="Times New Roman" w:hAnsi="Times New Roman" w:cs="Times New Roman"/>
+          <w:sz w:val="24"/>
+          <w:szCs w:val="24"/>
+        </w:rPr>
+        <w:t>(1, 11</w:t>
+      </w:r>
+      <w:r>
+        <w:rPr>
+          <w:rFonts w:ascii="Times New Roman" w:hAnsi="Times New Roman" w:cs="Times New Roman"/>
+          <w:sz w:val="24"/>
+          <w:szCs w:val="24"/>
+        </w:rPr>
+        <w:t>7</w:t>
+      </w:r>
+      <w:r>
+        <w:rPr>
+          <w:rFonts w:ascii="Times New Roman" w:hAnsi="Times New Roman" w:cs="Times New Roman"/>
+          <w:sz w:val="24"/>
+          <w:szCs w:val="24"/>
+        </w:rPr>
+        <w:t xml:space="preserve">) = </w:t>
+      </w:r>
+      <w:r>
+        <w:rPr>
+          <w:rFonts w:ascii="Times New Roman" w:hAnsi="Times New Roman" w:cs="Times New Roman"/>
+          <w:sz w:val="24"/>
+          <w:szCs w:val="24"/>
+        </w:rPr>
+        <w:t>6.52</w:t>
+      </w:r>
+      <w:r>
+        <w:rPr>
+          <w:rFonts w:ascii="Times New Roman" w:hAnsi="Times New Roman" w:cs="Times New Roman"/>
+          <w:sz w:val="24"/>
+          <w:szCs w:val="24"/>
+        </w:rPr>
+        <w:t xml:space="preserve">, </w:t>
+      </w:r>
+      <w:r>
+        <w:rPr>
+          <w:rFonts w:ascii="Times New Roman" w:hAnsi="Times New Roman" w:cs="Times New Roman"/>
+          <w:i/>
+          <w:iCs/>
+          <w:sz w:val="24"/>
+          <w:szCs w:val="24"/>
+        </w:rPr>
+        <w:t>MSE</w:t>
+      </w:r>
+      <w:r>
+        <w:rPr>
+          <w:rFonts w:ascii="Times New Roman" w:hAnsi="Times New Roman" w:cs="Times New Roman"/>
+          <w:sz w:val="24"/>
+          <w:szCs w:val="24"/>
+        </w:rPr>
+        <w:t xml:space="preserve"> = </w:t>
+      </w:r>
+      <w:r>
+        <w:rPr>
+          <w:rFonts w:ascii="Times New Roman" w:hAnsi="Times New Roman" w:cs="Times New Roman"/>
+          <w:sz w:val="24"/>
+          <w:szCs w:val="24"/>
+        </w:rPr>
+        <w:t>781.21</w:t>
+      </w:r>
+      <w:r>
+        <w:rPr>
+          <w:rFonts w:ascii="Times New Roman" w:hAnsi="Times New Roman" w:cs="Times New Roman"/>
+          <w:sz w:val="24"/>
+          <w:szCs w:val="24"/>
+        </w:rPr>
+        <w:t xml:space="preserve">, </w:t>
+      </w:r>
+      <w:r>
+        <w:rPr>
+          <w:rFonts w:ascii="Times New Roman" w:hAnsi="Times New Roman" w:cs="Times New Roman"/>
+          <w:i/>
+          <w:iCs/>
+          <w:sz w:val="24"/>
+          <w:szCs w:val="24"/>
+        </w:rPr>
+        <w:t>η</w:t>
+      </w:r>
+      <w:r>
+        <w:rPr>
+          <w:rFonts w:ascii="Times New Roman" w:hAnsi="Times New Roman" w:cs="Times New Roman"/>
+          <w:sz w:val="24"/>
+          <w:szCs w:val="24"/>
+          <w:vertAlign w:val="subscript"/>
+        </w:rPr>
+        <w:t>p</w:t>
+      </w:r>
+      <w:r>
+        <w:rPr>
+          <w:rFonts w:ascii="Times New Roman" w:hAnsi="Times New Roman" w:cs="Times New Roman"/>
+          <w:sz w:val="24"/>
+          <w:szCs w:val="24"/>
+          <w:vertAlign w:val="superscript"/>
+        </w:rPr>
+        <w:t>2</w:t>
+      </w:r>
+      <w:r>
+        <w:rPr>
+          <w:rFonts w:ascii="Times New Roman" w:hAnsi="Times New Roman" w:cs="Times New Roman"/>
+          <w:sz w:val="24"/>
+          <w:szCs w:val="24"/>
+        </w:rPr>
+        <w:t xml:space="preserve">  = .</w:t>
+      </w:r>
+      <w:r>
+        <w:rPr>
+          <w:rFonts w:ascii="Times New Roman" w:hAnsi="Times New Roman" w:cs="Times New Roman"/>
+          <w:sz w:val="24"/>
+          <w:szCs w:val="24"/>
+        </w:rPr>
+        <w:t>06</w:t>
+      </w:r>
+      <w:r>
+        <w:rPr>
+          <w:rFonts w:ascii="Times New Roman" w:hAnsi="Times New Roman" w:cs="Times New Roman"/>
+          <w:sz w:val="24"/>
+          <w:szCs w:val="24"/>
+        </w:rPr>
+        <w:t>).</w:t>
+      </w:r>
+      <w:r>
+        <w:rPr>
+          <w:rFonts w:ascii="Times New Roman" w:hAnsi="Times New Roman" w:cs="Times New Roman"/>
+          <w:sz w:val="24"/>
+          <w:szCs w:val="24"/>
+        </w:rPr>
+        <w:t xml:space="preserve"> </w:t>
+      </w:r>
+      <w:r>
+        <w:rPr>
+          <w:rFonts w:ascii="Times New Roman" w:hAnsi="Times New Roman" w:cs="Times New Roman"/>
+          <w:sz w:val="24"/>
+          <w:szCs w:val="24"/>
+        </w:rPr>
+        <w:t>T</w:t>
+      </w:r>
+      <w:r>
+        <w:rPr>
+          <w:rFonts w:ascii="Times New Roman" w:hAnsi="Times New Roman" w:cs="Times New Roman"/>
+          <w:sz w:val="24"/>
+          <w:szCs w:val="24"/>
+        </w:rPr>
+        <w:t xml:space="preserve">his model </w:t>
+      </w:r>
+      <w:r>
+        <w:rPr>
+          <w:rFonts w:ascii="Times New Roman" w:hAnsi="Times New Roman" w:cs="Times New Roman"/>
+          <w:sz w:val="24"/>
+          <w:szCs w:val="24"/>
+        </w:rPr>
+        <w:t xml:space="preserve">also </w:t>
+      </w:r>
+      <w:r>
+        <w:rPr>
+          <w:rFonts w:ascii="Times New Roman" w:hAnsi="Times New Roman" w:cs="Times New Roman"/>
+          <w:sz w:val="24"/>
+          <w:szCs w:val="24"/>
+        </w:rPr>
+        <w:t xml:space="preserve">indicated a significant main Pair Type main effect, </w:t>
+      </w:r>
+      <w:r>
+        <w:rPr>
+          <w:rFonts w:ascii="Times New Roman" w:hAnsi="Times New Roman" w:cs="Times New Roman"/>
+          <w:i/>
+          <w:iCs/>
+          <w:sz w:val="24"/>
+          <w:szCs w:val="24"/>
+        </w:rPr>
+        <w:t>F</w:t>
+      </w:r>
+      <w:r>
+        <w:rPr>
+          <w:rFonts w:ascii="Times New Roman" w:hAnsi="Times New Roman" w:cs="Times New Roman"/>
+          <w:sz w:val="24"/>
+          <w:szCs w:val="24"/>
+        </w:rPr>
+        <w:t>(1, 11</w:t>
+      </w:r>
+      <w:r>
+        <w:rPr>
+          <w:rFonts w:ascii="Times New Roman" w:hAnsi="Times New Roman" w:cs="Times New Roman"/>
+          <w:sz w:val="24"/>
+          <w:szCs w:val="24"/>
+        </w:rPr>
+        <w:t>7</w:t>
+      </w:r>
+      <w:r>
+        <w:rPr>
+          <w:rFonts w:ascii="Times New Roman" w:hAnsi="Times New Roman" w:cs="Times New Roman"/>
+          <w:sz w:val="24"/>
+          <w:szCs w:val="24"/>
+        </w:rPr>
+        <w:t xml:space="preserve">) = </w:t>
+      </w:r>
+      <w:r>
+        <w:rPr>
+          <w:rFonts w:ascii="Times New Roman" w:hAnsi="Times New Roman" w:cs="Times New Roman"/>
+          <w:sz w:val="24"/>
+          <w:szCs w:val="24"/>
+        </w:rPr>
+        <w:t>562.81</w:t>
+      </w:r>
+      <w:r>
+        <w:rPr>
+          <w:rFonts w:ascii="Times New Roman" w:hAnsi="Times New Roman" w:cs="Times New Roman"/>
+          <w:sz w:val="24"/>
+          <w:szCs w:val="24"/>
+        </w:rPr>
+        <w:t xml:space="preserve">, </w:t>
+      </w:r>
+      <w:r>
+        <w:rPr>
+          <w:rFonts w:ascii="Times New Roman" w:hAnsi="Times New Roman" w:cs="Times New Roman"/>
+          <w:i/>
+          <w:iCs/>
+          <w:sz w:val="24"/>
+          <w:szCs w:val="24"/>
+        </w:rPr>
+        <w:t>MSE</w:t>
+      </w:r>
+      <w:r>
+        <w:rPr>
+          <w:rFonts w:ascii="Times New Roman" w:hAnsi="Times New Roman" w:cs="Times New Roman"/>
+          <w:sz w:val="24"/>
+          <w:szCs w:val="24"/>
+        </w:rPr>
+        <w:t xml:space="preserve"> = </w:t>
+      </w:r>
+      <w:r>
+        <w:rPr>
+          <w:rFonts w:ascii="Times New Roman" w:hAnsi="Times New Roman" w:cs="Times New Roman"/>
+          <w:sz w:val="24"/>
+          <w:szCs w:val="24"/>
+        </w:rPr>
+        <w:t>113.22</w:t>
+      </w:r>
+      <w:r>
+        <w:rPr>
+          <w:rFonts w:ascii="Times New Roman" w:hAnsi="Times New Roman" w:cs="Times New Roman"/>
+          <w:sz w:val="24"/>
+          <w:szCs w:val="24"/>
+        </w:rPr>
+        <w:t xml:space="preserve">, </w:t>
+      </w:r>
+      <w:r>
+        <w:rPr>
+          <w:rFonts w:ascii="Times New Roman" w:hAnsi="Times New Roman" w:cs="Times New Roman"/>
+          <w:i/>
+          <w:iCs/>
+          <w:sz w:val="24"/>
+          <w:szCs w:val="24"/>
+        </w:rPr>
+        <w:t>η</w:t>
+      </w:r>
+      <w:r>
+        <w:rPr>
+          <w:rFonts w:ascii="Times New Roman" w:hAnsi="Times New Roman" w:cs="Times New Roman"/>
+          <w:sz w:val="24"/>
+          <w:szCs w:val="24"/>
+          <w:vertAlign w:val="subscript"/>
+        </w:rPr>
+        <w:t>p</w:t>
+      </w:r>
+      <w:r>
+        <w:rPr>
+          <w:rFonts w:ascii="Times New Roman" w:hAnsi="Times New Roman" w:cs="Times New Roman"/>
+          <w:sz w:val="24"/>
+          <w:szCs w:val="24"/>
+          <w:vertAlign w:val="superscript"/>
+        </w:rPr>
+        <w:t>2</w:t>
+      </w:r>
+      <w:r>
+        <w:rPr>
+          <w:rFonts w:ascii="Times New Roman" w:hAnsi="Times New Roman" w:cs="Times New Roman"/>
+          <w:sz w:val="24"/>
+          <w:szCs w:val="24"/>
+        </w:rPr>
+        <w:t xml:space="preserve">  = .</w:t>
+      </w:r>
+      <w:r>
+        <w:rPr>
+          <w:rFonts w:ascii="Times New Roman" w:hAnsi="Times New Roman" w:cs="Times New Roman"/>
+          <w:sz w:val="24"/>
+          <w:szCs w:val="24"/>
+        </w:rPr>
+        <w:t>82.</w:t>
+      </w:r>
+      <w:r>
+        <w:rPr>
+          <w:rFonts w:ascii="Times New Roman" w:hAnsi="Times New Roman" w:cs="Times New Roman"/>
+          <w:sz w:val="24"/>
+          <w:szCs w:val="24"/>
+        </w:rPr>
+        <w:t xml:space="preserve"> Collapsed across Encoding Groups, cued-recall was greatest for forward associates (65.69), followed by backward </w:t>
+      </w:r>
+      <w:commentRangeStart w:id="5"/>
+      <w:r>
+        <w:rPr>
+          <w:rFonts w:ascii="Times New Roman" w:hAnsi="Times New Roman" w:cs="Times New Roman"/>
+          <w:sz w:val="24"/>
+          <w:szCs w:val="24"/>
+        </w:rPr>
+        <w:t xml:space="preserve">double-mediated </w:t>
+      </w:r>
+      <w:commentRangeEnd w:id="5"/>
+      <w:r>
+        <w:rPr>
+          <w:rStyle w:val="CommentReference"/>
+        </w:rPr>
+        <w:commentReference w:id="5"/>
+      </w:r>
+      <w:r>
+        <w:rPr>
+          <w:rFonts w:ascii="Times New Roman" w:hAnsi="Times New Roman" w:cs="Times New Roman"/>
+          <w:sz w:val="24"/>
+          <w:szCs w:val="24"/>
+        </w:rPr>
+        <w:t>associates (30.70) and unrelated pairs (21.88).</w:t>
+      </w:r>
+      <w:r>
+        <w:rPr>
+          <w:rFonts w:ascii="Times New Roman" w:hAnsi="Times New Roman" w:cs="Times New Roman"/>
+          <w:sz w:val="24"/>
+          <w:szCs w:val="24"/>
+        </w:rPr>
+        <w:t xml:space="preserve"> A set of post-hoc </w:t>
+      </w:r>
+      <w:r>
+        <w:rPr>
+          <w:rFonts w:ascii="Times New Roman" w:hAnsi="Times New Roman" w:cs="Times New Roman"/>
+          <w:i/>
+          <w:iCs/>
+          <w:sz w:val="24"/>
+          <w:szCs w:val="24"/>
+        </w:rPr>
+        <w:t>t</w:t>
+      </w:r>
+      <w:r>
+        <w:rPr>
+          <w:rFonts w:ascii="Times New Roman" w:hAnsi="Times New Roman" w:cs="Times New Roman"/>
+          <w:sz w:val="24"/>
+          <w:szCs w:val="24"/>
+        </w:rPr>
+        <w:t xml:space="preserve">-tests confirmed that all comparisons differed significantly, </w:t>
+      </w:r>
+      <w:proofErr w:type="spellStart"/>
+      <w:r>
+        <w:rPr>
+          <w:rFonts w:ascii="Times New Roman" w:hAnsi="Times New Roman" w:cs="Times New Roman"/>
+          <w:i/>
+          <w:iCs/>
+          <w:sz w:val="24"/>
+          <w:szCs w:val="24"/>
+        </w:rPr>
+        <w:t>t</w:t>
+      </w:r>
+      <w:r>
+        <w:rPr>
+          <w:rFonts w:ascii="Times New Roman" w:hAnsi="Times New Roman" w:cs="Times New Roman"/>
+          <w:sz w:val="24"/>
+          <w:szCs w:val="24"/>
+        </w:rPr>
+        <w:t>s</w:t>
+      </w:r>
+      <w:proofErr w:type="spellEnd"/>
+      <w:r>
+        <w:rPr>
+          <w:rFonts w:ascii="Times New Roman" w:hAnsi="Times New Roman" w:cs="Times New Roman"/>
+          <w:sz w:val="24"/>
+          <w:szCs w:val="24"/>
+        </w:rPr>
+        <w:t xml:space="preserve"> ≥ 3.62, </w:t>
+      </w:r>
+      <w:r>
+        <w:rPr>
+          <w:rFonts w:ascii="Times New Roman" w:hAnsi="Times New Roman" w:cs="Times New Roman"/>
+          <w:i/>
+          <w:iCs/>
+          <w:sz w:val="24"/>
+          <w:szCs w:val="24"/>
+        </w:rPr>
+        <w:t>d</w:t>
+      </w:r>
+      <w:r>
+        <w:rPr>
+          <w:rFonts w:ascii="Times New Roman" w:hAnsi="Times New Roman" w:cs="Times New Roman"/>
+          <w:sz w:val="24"/>
+          <w:szCs w:val="24"/>
+        </w:rPr>
+        <w:t>s ≥ 0</w:t>
+      </w:r>
+      <w:r>
+        <w:rPr>
+          <w:rFonts w:ascii="Times New Roman" w:hAnsi="Times New Roman" w:cs="Times New Roman"/>
+          <w:sz w:val="24"/>
+          <w:szCs w:val="24"/>
+        </w:rPr>
+        <w:t>.</w:t>
+      </w:r>
+      <w:r>
+        <w:rPr>
+          <w:rFonts w:ascii="Times New Roman" w:hAnsi="Times New Roman" w:cs="Times New Roman"/>
+          <w:sz w:val="24"/>
+          <w:szCs w:val="24"/>
+        </w:rPr>
+        <w:t>47.</w:t>
+      </w:r>
+    </w:p>
+    <w:p>
+      <w:pPr>
+        <w:spacing w:after="0" w:line="480" w:lineRule="auto"/>
+        <w:ind w:firstLine="720"/>
+        <w:rPr>
+          <w:rFonts w:ascii="Times New Roman" w:hAnsi="Times New Roman" w:cs="Times New Roman"/>
+          <w:sz w:val="24"/>
+          <w:szCs w:val="24"/>
+        </w:rPr>
+      </w:pPr>
+      <w:r>
+        <w:rPr>
+          <w:rFonts w:ascii="Times New Roman" w:hAnsi="Times New Roman" w:cs="Times New Roman"/>
+          <w:sz w:val="24"/>
+          <w:szCs w:val="24"/>
+        </w:rPr>
+        <w:t>Additionally, t</w:t>
+      </w:r>
+      <w:r>
+        <w:rPr>
+          <w:rFonts w:ascii="Times New Roman" w:hAnsi="Times New Roman" w:cs="Times New Roman"/>
+          <w:sz w:val="24"/>
+          <w:szCs w:val="24"/>
+        </w:rPr>
+        <w:t xml:space="preserve">his analysis revealed a significant Encoding Group </w:t>
+      </w:r>
+      <w:r>
+        <w:rPr>
+          <w:rFonts w:ascii="Times New Roman" w:hAnsi="Times New Roman" w:cs="Times New Roman"/>
+          <w:sz w:val="24"/>
+          <w:szCs w:val="24"/>
+        </w:rPr>
+        <w:t>× Pair Type interaction</w:t>
+      </w:r>
+      <w:r>
+        <w:rPr>
+          <w:rFonts w:ascii="Times New Roman" w:hAnsi="Times New Roman" w:cs="Times New Roman"/>
+          <w:sz w:val="24"/>
+          <w:szCs w:val="24"/>
+        </w:rPr>
+        <w:t xml:space="preserve">, </w:t>
+      </w:r>
+      <w:r>
+        <w:rPr>
+          <w:rFonts w:ascii="Times New Roman" w:hAnsi="Times New Roman" w:cs="Times New Roman"/>
+          <w:i/>
+          <w:iCs/>
+          <w:sz w:val="24"/>
+          <w:szCs w:val="24"/>
+        </w:rPr>
+        <w:t>F</w:t>
+      </w:r>
+      <w:r>
+        <w:rPr>
+          <w:rFonts w:ascii="Times New Roman" w:hAnsi="Times New Roman" w:cs="Times New Roman"/>
+          <w:sz w:val="24"/>
+          <w:szCs w:val="24"/>
+        </w:rPr>
+        <w:t>(1, 11</w:t>
+      </w:r>
+      <w:r>
+        <w:rPr>
+          <w:rFonts w:ascii="Times New Roman" w:hAnsi="Times New Roman" w:cs="Times New Roman"/>
+          <w:sz w:val="24"/>
+          <w:szCs w:val="24"/>
+        </w:rPr>
+        <w:t>7</w:t>
+      </w:r>
+      <w:r>
+        <w:rPr>
+          <w:rFonts w:ascii="Times New Roman" w:hAnsi="Times New Roman" w:cs="Times New Roman"/>
+          <w:sz w:val="24"/>
+          <w:szCs w:val="24"/>
+        </w:rPr>
+        <w:t xml:space="preserve">) = </w:t>
+      </w:r>
+      <w:r>
+        <w:rPr>
+          <w:rFonts w:ascii="Times New Roman" w:hAnsi="Times New Roman" w:cs="Times New Roman"/>
+          <w:sz w:val="24"/>
+          <w:szCs w:val="24"/>
+        </w:rPr>
+        <w:t>13.88</w:t>
+      </w:r>
+      <w:r>
+        <w:rPr>
+          <w:rFonts w:ascii="Times New Roman" w:hAnsi="Times New Roman" w:cs="Times New Roman"/>
+          <w:sz w:val="24"/>
+          <w:szCs w:val="24"/>
+        </w:rPr>
+        <w:t xml:space="preserve">, </w:t>
+      </w:r>
+      <w:r>
+        <w:rPr>
+          <w:rFonts w:ascii="Times New Roman" w:hAnsi="Times New Roman" w:cs="Times New Roman"/>
+          <w:i/>
+          <w:iCs/>
+          <w:sz w:val="24"/>
+          <w:szCs w:val="24"/>
+        </w:rPr>
+        <w:t>MSE</w:t>
+      </w:r>
+      <w:r>
+        <w:rPr>
+          <w:rFonts w:ascii="Times New Roman" w:hAnsi="Times New Roman" w:cs="Times New Roman"/>
+          <w:sz w:val="24"/>
+          <w:szCs w:val="24"/>
+        </w:rPr>
+        <w:t xml:space="preserve"> = </w:t>
+      </w:r>
+      <w:r>
+        <w:rPr>
+          <w:rFonts w:ascii="Times New Roman" w:hAnsi="Times New Roman" w:cs="Times New Roman"/>
+          <w:sz w:val="24"/>
+          <w:szCs w:val="24"/>
+        </w:rPr>
+        <w:t>113.22</w:t>
+      </w:r>
+      <w:r>
+        <w:rPr>
+          <w:rFonts w:ascii="Times New Roman" w:hAnsi="Times New Roman" w:cs="Times New Roman"/>
+          <w:sz w:val="24"/>
+          <w:szCs w:val="24"/>
+        </w:rPr>
+        <w:t xml:space="preserve">, </w:t>
+      </w:r>
+      <w:r>
+        <w:rPr>
+          <w:rFonts w:ascii="Times New Roman" w:hAnsi="Times New Roman" w:cs="Times New Roman"/>
+          <w:i/>
+          <w:iCs/>
+          <w:sz w:val="24"/>
+          <w:szCs w:val="24"/>
+        </w:rPr>
+        <w:t>η</w:t>
+      </w:r>
+      <w:r>
+        <w:rPr>
+          <w:rFonts w:ascii="Times New Roman" w:hAnsi="Times New Roman" w:cs="Times New Roman"/>
+          <w:sz w:val="24"/>
+          <w:szCs w:val="24"/>
+          <w:vertAlign w:val="subscript"/>
+        </w:rPr>
+        <w:t>p</w:t>
+      </w:r>
+      <w:r>
+        <w:rPr>
+          <w:rFonts w:ascii="Times New Roman" w:hAnsi="Times New Roman" w:cs="Times New Roman"/>
+          <w:sz w:val="24"/>
+          <w:szCs w:val="24"/>
+          <w:vertAlign w:val="superscript"/>
+        </w:rPr>
+        <w:t>2</w:t>
+      </w:r>
+      <w:r>
+        <w:rPr>
+          <w:rFonts w:ascii="Times New Roman" w:hAnsi="Times New Roman" w:cs="Times New Roman"/>
+          <w:sz w:val="24"/>
+          <w:szCs w:val="24"/>
+        </w:rPr>
+        <w:t xml:space="preserve">  = .</w:t>
+      </w:r>
+      <w:r>
+        <w:rPr>
+          <w:rFonts w:ascii="Times New Roman" w:hAnsi="Times New Roman" w:cs="Times New Roman"/>
+          <w:sz w:val="24"/>
+          <w:szCs w:val="24"/>
+        </w:rPr>
+        <w:t xml:space="preserve">11. </w:t>
+      </w:r>
+      <w:r>
+        <w:rPr>
+          <w:rFonts w:ascii="Times New Roman" w:hAnsi="Times New Roman" w:cs="Times New Roman"/>
+          <w:sz w:val="24"/>
+          <w:szCs w:val="24"/>
+        </w:rPr>
+        <w:t>Following the design of the previous experiments</w:t>
+      </w:r>
+      <w:r>
+        <w:rPr>
+          <w:rFonts w:ascii="Times New Roman" w:hAnsi="Times New Roman" w:cs="Times New Roman"/>
+          <w:sz w:val="24"/>
+          <w:szCs w:val="24"/>
+        </w:rPr>
+        <w:t xml:space="preserve">, </w:t>
+      </w:r>
+      <w:r>
+        <w:rPr>
+          <w:rFonts w:ascii="Times New Roman" w:hAnsi="Times New Roman" w:cs="Times New Roman"/>
+          <w:sz w:val="24"/>
+          <w:szCs w:val="24"/>
+        </w:rPr>
+        <w:t xml:space="preserve">a set of post-hoc </w:t>
+      </w:r>
+      <w:r>
+        <w:rPr>
+          <w:rFonts w:ascii="Times New Roman" w:hAnsi="Times New Roman" w:cs="Times New Roman"/>
+          <w:i/>
+          <w:iCs/>
+          <w:sz w:val="24"/>
+          <w:szCs w:val="24"/>
+        </w:rPr>
+        <w:t>t</w:t>
+      </w:r>
+      <w:r>
+        <w:rPr>
+          <w:rFonts w:ascii="Times New Roman" w:hAnsi="Times New Roman" w:cs="Times New Roman"/>
+          <w:sz w:val="24"/>
+          <w:szCs w:val="24"/>
+        </w:rPr>
+        <w:t>-tests</w:t>
+      </w:r>
+      <w:r>
+        <w:rPr>
+          <w:rFonts w:ascii="Times New Roman" w:hAnsi="Times New Roman" w:cs="Times New Roman"/>
+          <w:sz w:val="24"/>
+          <w:szCs w:val="24"/>
+        </w:rPr>
+        <w:t xml:space="preserve"> revealed </w:t>
+      </w:r>
+      <w:r>
+        <w:rPr>
+          <w:rFonts w:ascii="Times New Roman" w:hAnsi="Times New Roman" w:cs="Times New Roman"/>
+          <w:sz w:val="24"/>
+          <w:szCs w:val="24"/>
+        </w:rPr>
+        <w:t>that cued-recall of forward paired-associates was greater for participants in the JOL group relative to the No-JOL group (</w:t>
+      </w:r>
+      <w:r>
+        <w:rPr>
+          <w:rFonts w:ascii="Times New Roman" w:hAnsi="Times New Roman" w:cs="Times New Roman"/>
+          <w:sz w:val="24"/>
+          <w:szCs w:val="24"/>
+        </w:rPr>
+        <w:t>73.17</w:t>
+      </w:r>
+      <w:r>
+        <w:rPr>
+          <w:rFonts w:ascii="Times New Roman" w:hAnsi="Times New Roman" w:cs="Times New Roman"/>
+          <w:sz w:val="24"/>
+          <w:szCs w:val="24"/>
+        </w:rPr>
+        <w:t xml:space="preserve"> vs. </w:t>
+      </w:r>
+      <w:r>
+        <w:rPr>
+          <w:rFonts w:ascii="Times New Roman" w:hAnsi="Times New Roman" w:cs="Times New Roman"/>
+          <w:sz w:val="24"/>
+          <w:szCs w:val="24"/>
+        </w:rPr>
+        <w:t>58.10</w:t>
+      </w:r>
+      <w:r>
+        <w:rPr>
+          <w:rFonts w:ascii="Times New Roman" w:hAnsi="Times New Roman" w:cs="Times New Roman"/>
+          <w:sz w:val="24"/>
+          <w:szCs w:val="24"/>
+        </w:rPr>
+        <w:t xml:space="preserve">; </w:t>
+      </w:r>
+      <w:r>
+        <w:rPr>
+          <w:rFonts w:ascii="Times New Roman" w:hAnsi="Times New Roman" w:cs="Times New Roman"/>
+          <w:i/>
+          <w:iCs/>
+          <w:sz w:val="24"/>
+          <w:szCs w:val="24"/>
+        </w:rPr>
+        <w:t>t</w:t>
+      </w:r>
+      <w:r>
+        <w:rPr>
+          <w:rFonts w:ascii="Times New Roman" w:hAnsi="Times New Roman" w:cs="Times New Roman"/>
+          <w:sz w:val="24"/>
+          <w:szCs w:val="24"/>
+        </w:rPr>
+        <w:t>(</w:t>
+      </w:r>
+      <w:r>
+        <w:rPr>
+          <w:rFonts w:ascii="Times New Roman" w:hAnsi="Times New Roman" w:cs="Times New Roman"/>
+          <w:sz w:val="24"/>
+          <w:szCs w:val="24"/>
+        </w:rPr>
+        <w:t>117</w:t>
+      </w:r>
+      <w:r>
+        <w:rPr>
+          <w:rFonts w:ascii="Times New Roman" w:hAnsi="Times New Roman" w:cs="Times New Roman"/>
+          <w:sz w:val="24"/>
+          <w:szCs w:val="24"/>
+        </w:rPr>
+        <w:t>) =</w:t>
+      </w:r>
+      <w:r>
+        <w:rPr>
+          <w:rFonts w:ascii="Times New Roman" w:hAnsi="Times New Roman" w:cs="Times New Roman"/>
+          <w:sz w:val="24"/>
+          <w:szCs w:val="24"/>
+        </w:rPr>
+        <w:t xml:space="preserve"> 4.69</w:t>
+      </w:r>
+      <w:r>
+        <w:rPr>
+          <w:rFonts w:ascii="Times New Roman" w:hAnsi="Times New Roman" w:cs="Times New Roman"/>
+          <w:sz w:val="24"/>
+          <w:szCs w:val="24"/>
+        </w:rPr>
+        <w:t xml:space="preserve">, </w:t>
+      </w:r>
+      <w:r>
+        <w:rPr>
+          <w:rFonts w:ascii="Times New Roman" w:hAnsi="Times New Roman" w:cs="Times New Roman"/>
+          <w:i/>
+          <w:iCs/>
+          <w:sz w:val="24"/>
+          <w:szCs w:val="24"/>
+        </w:rPr>
+        <w:t>SEM</w:t>
+      </w:r>
+      <w:r>
+        <w:rPr>
+          <w:rFonts w:ascii="Times New Roman" w:hAnsi="Times New Roman" w:cs="Times New Roman"/>
+          <w:sz w:val="24"/>
+          <w:szCs w:val="24"/>
+        </w:rPr>
+        <w:t xml:space="preserve"> = </w:t>
+      </w:r>
+      <w:r>
+        <w:rPr>
+          <w:rFonts w:ascii="Times New Roman" w:hAnsi="Times New Roman" w:cs="Times New Roman"/>
+          <w:sz w:val="24"/>
+          <w:szCs w:val="24"/>
+        </w:rPr>
+        <w:t>3.26</w:t>
+      </w:r>
+      <w:r>
+        <w:rPr>
+          <w:rFonts w:ascii="Times New Roman" w:hAnsi="Times New Roman" w:cs="Times New Roman"/>
+          <w:sz w:val="24"/>
+          <w:szCs w:val="24"/>
+        </w:rPr>
+        <w:t xml:space="preserve">, </w:t>
+      </w:r>
+      <w:r>
+        <w:rPr>
+          <w:rFonts w:ascii="Times New Roman" w:hAnsi="Times New Roman" w:cs="Times New Roman"/>
+          <w:i/>
+          <w:iCs/>
+          <w:sz w:val="24"/>
+          <w:szCs w:val="24"/>
+        </w:rPr>
+        <w:t>d</w:t>
+      </w:r>
+      <w:r>
+        <w:rPr>
+          <w:rFonts w:ascii="Times New Roman" w:hAnsi="Times New Roman" w:cs="Times New Roman"/>
+          <w:sz w:val="24"/>
+          <w:szCs w:val="24"/>
+        </w:rPr>
+        <w:t xml:space="preserve"> = </w:t>
+      </w:r>
+      <w:r>
+        <w:rPr>
+          <w:rFonts w:ascii="Times New Roman" w:hAnsi="Times New Roman" w:cs="Times New Roman"/>
+          <w:sz w:val="24"/>
+          <w:szCs w:val="24"/>
+        </w:rPr>
+        <w:t>0.</w:t>
+      </w:r>
+      <w:r>
+        <w:rPr>
+          <w:rFonts w:ascii="Times New Roman" w:hAnsi="Times New Roman" w:cs="Times New Roman"/>
+          <w:sz w:val="24"/>
+          <w:szCs w:val="24"/>
+        </w:rPr>
+        <w:t>85</w:t>
+      </w:r>
+      <w:r>
+        <w:rPr>
+          <w:rFonts w:ascii="Times New Roman" w:hAnsi="Times New Roman" w:cs="Times New Roman"/>
+          <w:sz w:val="24"/>
+          <w:szCs w:val="24"/>
+        </w:rPr>
+        <w:t>).</w:t>
+      </w:r>
+      <w:r>
+        <w:rPr>
+          <w:rFonts w:ascii="Times New Roman" w:hAnsi="Times New Roman" w:cs="Times New Roman"/>
+          <w:sz w:val="24"/>
+          <w:szCs w:val="24"/>
+        </w:rPr>
+        <w:t xml:space="preserve"> This positive reactivity pattern extended to backward double-mediated associates </w:t>
+      </w:r>
+      <w:r>
+        <w:rPr>
+          <w:rFonts w:ascii="Times New Roman" w:hAnsi="Times New Roman" w:cs="Times New Roman"/>
+          <w:sz w:val="24"/>
+          <w:szCs w:val="24"/>
+        </w:rPr>
+        <w:t>(</w:t>
+      </w:r>
+      <w:r>
+        <w:rPr>
+          <w:rFonts w:ascii="Times New Roman" w:hAnsi="Times New Roman" w:cs="Times New Roman"/>
+          <w:sz w:val="24"/>
+          <w:szCs w:val="24"/>
+        </w:rPr>
+        <w:t>34.</w:t>
+      </w:r>
+      <w:r>
+        <w:rPr>
+          <w:rFonts w:ascii="Times New Roman" w:hAnsi="Times New Roman" w:cs="Times New Roman"/>
+          <w:sz w:val="24"/>
+          <w:szCs w:val="24"/>
+        </w:rPr>
+        <w:t>17</w:t>
+      </w:r>
+      <w:r>
+        <w:rPr>
+          <w:rFonts w:ascii="Times New Roman" w:hAnsi="Times New Roman" w:cs="Times New Roman"/>
+          <w:sz w:val="24"/>
+          <w:szCs w:val="24"/>
+        </w:rPr>
+        <w:t xml:space="preserve"> vs. </w:t>
+      </w:r>
+      <w:r>
+        <w:rPr>
+          <w:rFonts w:ascii="Times New Roman" w:hAnsi="Times New Roman" w:cs="Times New Roman"/>
+          <w:sz w:val="24"/>
+          <w:szCs w:val="24"/>
+        </w:rPr>
+        <w:t>27.18), though the effect was marginally significant,</w:t>
+      </w:r>
+      <w:r>
+        <w:rPr>
+          <w:rFonts w:ascii="Times New Roman" w:hAnsi="Times New Roman" w:cs="Times New Roman"/>
+          <w:sz w:val="24"/>
+          <w:szCs w:val="24"/>
+        </w:rPr>
+        <w:t xml:space="preserve"> </w:t>
+      </w:r>
+      <w:r>
+        <w:rPr>
+          <w:rFonts w:ascii="Times New Roman" w:hAnsi="Times New Roman" w:cs="Times New Roman"/>
+          <w:i/>
+          <w:iCs/>
+          <w:sz w:val="24"/>
+          <w:szCs w:val="24"/>
+        </w:rPr>
+        <w:t>t</w:t>
+      </w:r>
+      <w:r>
+        <w:rPr>
+          <w:rFonts w:ascii="Times New Roman" w:hAnsi="Times New Roman" w:cs="Times New Roman"/>
+          <w:sz w:val="24"/>
+          <w:szCs w:val="24"/>
+        </w:rPr>
+        <w:t>(</w:t>
+      </w:r>
+      <w:r>
+        <w:rPr>
+          <w:rFonts w:ascii="Times New Roman" w:hAnsi="Times New Roman" w:cs="Times New Roman"/>
+          <w:sz w:val="24"/>
+          <w:szCs w:val="24"/>
+        </w:rPr>
+        <w:t>11</w:t>
+      </w:r>
+      <w:r>
+        <w:rPr>
+          <w:rFonts w:ascii="Times New Roman" w:hAnsi="Times New Roman" w:cs="Times New Roman"/>
+          <w:sz w:val="24"/>
+          <w:szCs w:val="24"/>
+        </w:rPr>
+        <w:t>7</w:t>
+      </w:r>
+      <w:r>
+        <w:rPr>
+          <w:rFonts w:ascii="Times New Roman" w:hAnsi="Times New Roman" w:cs="Times New Roman"/>
+          <w:sz w:val="24"/>
+          <w:szCs w:val="24"/>
+        </w:rPr>
+        <w:t xml:space="preserve">) = </w:t>
+      </w:r>
+      <w:r>
+        <w:rPr>
+          <w:rFonts w:ascii="Times New Roman" w:hAnsi="Times New Roman" w:cs="Times New Roman"/>
+          <w:sz w:val="24"/>
+          <w:szCs w:val="24"/>
+        </w:rPr>
+        <w:t>1.94</w:t>
+      </w:r>
+      <w:r>
+        <w:rPr>
+          <w:rFonts w:ascii="Times New Roman" w:hAnsi="Times New Roman" w:cs="Times New Roman"/>
+          <w:sz w:val="24"/>
+          <w:szCs w:val="24"/>
+        </w:rPr>
+        <w:t xml:space="preserve">, </w:t>
+      </w:r>
+      <w:r>
+        <w:rPr>
+          <w:rFonts w:ascii="Times New Roman" w:hAnsi="Times New Roman" w:cs="Times New Roman"/>
+          <w:i/>
+          <w:iCs/>
+          <w:sz w:val="24"/>
+          <w:szCs w:val="24"/>
+        </w:rPr>
+        <w:t>SEM</w:t>
+      </w:r>
+      <w:r>
+        <w:rPr>
+          <w:rFonts w:ascii="Times New Roman" w:hAnsi="Times New Roman" w:cs="Times New Roman"/>
+          <w:sz w:val="24"/>
+          <w:szCs w:val="24"/>
+        </w:rPr>
+        <w:t xml:space="preserve"> = </w:t>
+      </w:r>
+      <w:r>
+        <w:rPr>
+          <w:rFonts w:ascii="Times New Roman" w:hAnsi="Times New Roman" w:cs="Times New Roman"/>
+          <w:sz w:val="24"/>
+          <w:szCs w:val="24"/>
+        </w:rPr>
+        <w:t>3.</w:t>
+      </w:r>
+      <w:r>
+        <w:rPr>
+          <w:rFonts w:ascii="Times New Roman" w:hAnsi="Times New Roman" w:cs="Times New Roman"/>
+          <w:sz w:val="24"/>
+          <w:szCs w:val="24"/>
+        </w:rPr>
+        <w:t>63</w:t>
+      </w:r>
+      <w:r>
+        <w:rPr>
+          <w:rFonts w:ascii="Times New Roman" w:hAnsi="Times New Roman" w:cs="Times New Roman"/>
+          <w:sz w:val="24"/>
+          <w:szCs w:val="24"/>
+        </w:rPr>
+        <w:t xml:space="preserve">, </w:t>
+      </w:r>
+      <w:r>
+        <w:rPr>
+          <w:rFonts w:ascii="Times New Roman" w:hAnsi="Times New Roman" w:cs="Times New Roman"/>
+          <w:i/>
+          <w:iCs/>
+          <w:sz w:val="24"/>
+          <w:szCs w:val="24"/>
+        </w:rPr>
+        <w:t>p</w:t>
+      </w:r>
+      <w:r>
+        <w:rPr>
+          <w:rFonts w:ascii="Times New Roman" w:hAnsi="Times New Roman" w:cs="Times New Roman"/>
+          <w:sz w:val="24"/>
+          <w:szCs w:val="24"/>
+        </w:rPr>
+        <w:t xml:space="preserve"> = .05, </w:t>
+      </w:r>
+      <w:r>
+        <w:rPr>
+          <w:rFonts w:ascii="Times New Roman" w:hAnsi="Times New Roman" w:cs="Times New Roman"/>
+          <w:i/>
+          <w:iCs/>
+          <w:sz w:val="24"/>
+          <w:szCs w:val="24"/>
+        </w:rPr>
+        <w:t>d</w:t>
+      </w:r>
+      <w:r>
+        <w:rPr>
+          <w:rFonts w:ascii="Times New Roman" w:hAnsi="Times New Roman" w:cs="Times New Roman"/>
+          <w:sz w:val="24"/>
+          <w:szCs w:val="24"/>
+        </w:rPr>
+        <w:t xml:space="preserve"> = </w:t>
+      </w:r>
+      <w:r>
+        <w:rPr>
+          <w:rFonts w:ascii="Times New Roman" w:hAnsi="Times New Roman" w:cs="Times New Roman"/>
+          <w:sz w:val="24"/>
+          <w:szCs w:val="24"/>
+        </w:rPr>
+        <w:t>0.</w:t>
+      </w:r>
+      <w:r>
+        <w:rPr>
+          <w:rFonts w:ascii="Times New Roman" w:hAnsi="Times New Roman" w:cs="Times New Roman"/>
+          <w:sz w:val="24"/>
+          <w:szCs w:val="24"/>
+        </w:rPr>
+        <w:t>36</w:t>
+      </w:r>
+      <w:r>
+        <w:rPr>
+          <w:rFonts w:ascii="Times New Roman" w:hAnsi="Times New Roman" w:cs="Times New Roman"/>
+          <w:sz w:val="24"/>
+          <w:szCs w:val="24"/>
+        </w:rPr>
+        <w:t>. However</w:t>
+      </w:r>
+      <w:r>
+        <w:rPr>
+          <w:rFonts w:ascii="Times New Roman" w:hAnsi="Times New Roman" w:cs="Times New Roman"/>
+          <w:sz w:val="24"/>
+          <w:szCs w:val="24"/>
+        </w:rPr>
+        <w:t xml:space="preserve">, cued-recall did not differ between the JOL and No-JOL encoding groups when participants studied unrelated pairs (22.17 vs. 21.18 </w:t>
+      </w:r>
+      <w:r>
+        <w:rPr>
+          <w:rFonts w:ascii="Times New Roman" w:hAnsi="Times New Roman" w:cs="Times New Roman"/>
+          <w:i/>
+          <w:iCs/>
+          <w:sz w:val="24"/>
+          <w:szCs w:val="24"/>
+        </w:rPr>
+        <w:t>t</w:t>
+      </w:r>
+      <w:r>
+        <w:rPr>
+          <w:rFonts w:ascii="Times New Roman" w:hAnsi="Times New Roman" w:cs="Times New Roman"/>
+          <w:sz w:val="24"/>
+          <w:szCs w:val="24"/>
+        </w:rPr>
+        <w:t>(</w:t>
+      </w:r>
+      <w:r>
+        <w:rPr>
+          <w:rFonts w:ascii="Times New Roman" w:hAnsi="Times New Roman" w:cs="Times New Roman"/>
+          <w:sz w:val="24"/>
+          <w:szCs w:val="24"/>
+        </w:rPr>
+        <w:t>11</w:t>
+      </w:r>
+      <w:r>
+        <w:rPr>
+          <w:rFonts w:ascii="Times New Roman" w:hAnsi="Times New Roman" w:cs="Times New Roman"/>
+          <w:sz w:val="24"/>
+          <w:szCs w:val="24"/>
+        </w:rPr>
+        <w:t>7</w:t>
+      </w:r>
+      <w:r>
+        <w:rPr>
+          <w:rFonts w:ascii="Times New Roman" w:hAnsi="Times New Roman" w:cs="Times New Roman"/>
+          <w:sz w:val="24"/>
+          <w:szCs w:val="24"/>
+        </w:rPr>
+        <w:t xml:space="preserve">) </w:t>
+      </w:r>
+      <w:r>
+        <w:rPr>
+          <w:rFonts w:ascii="Times New Roman" w:hAnsi="Times New Roman" w:cs="Times New Roman"/>
+          <w:sz w:val="24"/>
+          <w:szCs w:val="24"/>
+        </w:rPr>
+        <w:t>&lt;</w:t>
+      </w:r>
+      <w:r>
+        <w:rPr>
+          <w:rFonts w:ascii="Times New Roman" w:hAnsi="Times New Roman" w:cs="Times New Roman"/>
+          <w:sz w:val="24"/>
+          <w:szCs w:val="24"/>
+        </w:rPr>
+        <w:t xml:space="preserve"> 1</w:t>
+      </w:r>
+      <w:r>
+        <w:rPr>
+          <w:rFonts w:ascii="Times New Roman" w:hAnsi="Times New Roman" w:cs="Times New Roman"/>
+          <w:sz w:val="24"/>
+          <w:szCs w:val="24"/>
+        </w:rPr>
+        <w:t xml:space="preserve">, </w:t>
+      </w:r>
+      <w:r>
+        <w:rPr>
+          <w:rFonts w:ascii="Times New Roman" w:hAnsi="Times New Roman" w:cs="Times New Roman"/>
+          <w:i/>
+          <w:iCs/>
+          <w:sz w:val="24"/>
+          <w:szCs w:val="24"/>
+        </w:rPr>
+        <w:t>SEM</w:t>
+      </w:r>
+      <w:r>
+        <w:rPr>
+          <w:rFonts w:ascii="Times New Roman" w:hAnsi="Times New Roman" w:cs="Times New Roman"/>
+          <w:sz w:val="24"/>
+          <w:szCs w:val="24"/>
+        </w:rPr>
+        <w:t xml:space="preserve"> = </w:t>
+      </w:r>
+      <w:r>
+        <w:rPr>
+          <w:rFonts w:ascii="Times New Roman" w:hAnsi="Times New Roman" w:cs="Times New Roman"/>
+          <w:sz w:val="24"/>
+          <w:szCs w:val="24"/>
+        </w:rPr>
+        <w:lastRenderedPageBreak/>
+        <w:t>3.28</w:t>
+      </w:r>
+      <w:r>
+        <w:rPr>
+          <w:rFonts w:ascii="Times New Roman" w:hAnsi="Times New Roman" w:cs="Times New Roman"/>
+          <w:sz w:val="24"/>
+          <w:szCs w:val="24"/>
+        </w:rPr>
+        <w:t xml:space="preserve">, </w:t>
+      </w:r>
+      <w:r>
+        <w:rPr>
+          <w:rFonts w:ascii="Times New Roman" w:hAnsi="Times New Roman" w:cs="Times New Roman"/>
+          <w:i/>
+          <w:iCs/>
+          <w:sz w:val="24"/>
+          <w:szCs w:val="24"/>
+        </w:rPr>
+        <w:t>p</w:t>
+      </w:r>
+      <w:r>
+        <w:rPr>
+          <w:rFonts w:ascii="Times New Roman" w:hAnsi="Times New Roman" w:cs="Times New Roman"/>
+          <w:sz w:val="24"/>
+          <w:szCs w:val="24"/>
+        </w:rPr>
+        <w:t xml:space="preserve"> = .</w:t>
+      </w:r>
+      <w:r>
+        <w:rPr>
+          <w:rFonts w:ascii="Times New Roman" w:hAnsi="Times New Roman" w:cs="Times New Roman"/>
+          <w:sz w:val="24"/>
+          <w:szCs w:val="24"/>
+        </w:rPr>
+        <w:t>86</w:t>
+      </w:r>
+      <w:r>
+        <w:rPr>
+          <w:rFonts w:ascii="Times New Roman" w:hAnsi="Times New Roman" w:cs="Times New Roman"/>
+          <w:sz w:val="24"/>
+          <w:szCs w:val="24"/>
+        </w:rPr>
+        <w:t xml:space="preserve">, </w:t>
+      </w:r>
+      <w:r>
+        <w:rPr>
+          <w:rFonts w:ascii="Times New Roman" w:hAnsi="Times New Roman" w:cs="Times New Roman"/>
+          <w:i/>
+          <w:iCs/>
+          <w:sz w:val="24"/>
+          <w:szCs w:val="24"/>
+        </w:rPr>
+        <w:t>p</w:t>
+      </w:r>
+      <w:r>
+        <w:rPr>
+          <w:rFonts w:ascii="Times New Roman" w:hAnsi="Times New Roman" w:cs="Times New Roman"/>
+          <w:sz w:val="24"/>
+          <w:szCs w:val="24"/>
+          <w:vertAlign w:val="subscript"/>
+        </w:rPr>
+        <w:t>BIC</w:t>
+      </w:r>
+      <w:r>
+        <w:rPr>
+          <w:rFonts w:ascii="Times New Roman" w:hAnsi="Times New Roman" w:cs="Times New Roman"/>
+          <w:sz w:val="24"/>
+          <w:szCs w:val="24"/>
+        </w:rPr>
+        <w:t xml:space="preserve"> = .</w:t>
+      </w:r>
+      <w:r>
+        <w:rPr>
+          <w:rFonts w:ascii="Times New Roman" w:hAnsi="Times New Roman" w:cs="Times New Roman"/>
+          <w:sz w:val="24"/>
+          <w:szCs w:val="24"/>
+        </w:rPr>
+        <w:t>91</w:t>
+      </w:r>
+      <w:r>
+        <w:rPr>
+          <w:rFonts w:ascii="Times New Roman" w:hAnsi="Times New Roman" w:cs="Times New Roman"/>
+          <w:sz w:val="24"/>
+          <w:szCs w:val="24"/>
+        </w:rPr>
+        <w:t xml:space="preserve">). </w:t>
+      </w:r>
+      <w:r>
+        <w:rPr>
+          <w:rFonts w:ascii="Times New Roman" w:hAnsi="Times New Roman" w:cs="Times New Roman"/>
+          <w:sz w:val="24"/>
+          <w:szCs w:val="24"/>
+        </w:rPr>
+        <w:t xml:space="preserve">Taken together, JOLs were reactive on cued-recall but, like the previous experiments, this effect was moderated by </w:t>
+      </w:r>
+      <w:r>
+        <w:rPr>
+          <w:rFonts w:ascii="Times New Roman" w:hAnsi="Times New Roman" w:cs="Times New Roman"/>
+          <w:sz w:val="24"/>
+          <w:szCs w:val="24"/>
+        </w:rPr>
+        <w:t>the presence of direct or indirect cue-target relations</w:t>
+      </w:r>
+      <w:r>
+        <w:rPr>
+          <w:rFonts w:ascii="Times New Roman" w:hAnsi="Times New Roman" w:cs="Times New Roman"/>
+          <w:sz w:val="24"/>
+          <w:szCs w:val="24"/>
+        </w:rPr>
+        <w:t>.</w:t>
+      </w:r>
+      <w:r>
+        <w:rPr>
+          <w:rFonts w:ascii="Times New Roman" w:hAnsi="Times New Roman" w:cs="Times New Roman"/>
+          <w:sz w:val="24"/>
+          <w:szCs w:val="24"/>
+        </w:rPr>
+        <w:t xml:space="preserve"> </w:t>
       </w:r>
     </w:p>
     <w:p>
@@ -15637,7 +18539,7 @@
         </w:rPr>
         <w:t>402</w:t>
       </w:r>
-      <w:bookmarkStart w:id="5" w:name="_Hlk137041070"/>
+      <w:bookmarkStart w:id="6" w:name="_Hlk137041070"/>
       <w:r>
         <w:rPr>
           <w:rFonts w:ascii="Times New Roman" w:hAnsi="Times New Roman" w:cs="Times New Roman"/>
@@ -15646,7 +18548,7 @@
         </w:rPr>
         <w:t>–</w:t>
       </w:r>
-      <w:bookmarkEnd w:id="5"/>
+      <w:bookmarkEnd w:id="6"/>
       <w:r>
         <w:rPr>
           <w:rFonts w:ascii="Times New Roman" w:hAnsi="Times New Roman" w:cs="Times New Roman"/>
@@ -17018,7 +19920,7 @@
                 <w:szCs w:val="24"/>
               </w:rPr>
             </w:pPr>
-            <w:bookmarkStart w:id="6" w:name="_Hlk183530725"/>
+            <w:bookmarkStart w:id="7" w:name="_Hlk183530725"/>
           </w:p>
         </w:tc>
         <w:tc>
@@ -17117,7 +20019,7 @@
           </w:p>
         </w:tc>
       </w:tr>
-      <w:bookmarkEnd w:id="6"/>
+      <w:bookmarkEnd w:id="7"/>
       <w:tr>
         <w:tc>
           <w:tcPr>
@@ -18803,7 +21705,7 @@
       </w:r>
     </w:p>
   </w:comment>
-  <w:comment w:id="4" w:author="Nick Maxwell" w:date="2024-11-13T15:10:00Z" w:initials="NM">
+  <w:comment w:id="4" w:author="Nick Maxwell" w:date="2024-12-13T10:38:00Z" w:initials="NM">
     <w:p>
       <w:pPr>
         <w:pStyle w:val="CommentText"/>
@@ -18815,7 +21717,23 @@
         <w:annotationRef/>
       </w:r>
       <w:r>
-        <w:t>Not the biggest fan of this wording.</w:t>
+        <w:t>This section probably needs a bit more work. Basically, just trying to say that unlike the double-mediated in 2A, the backward DM pairs are both separated by a greater distance in the associative network AND the mediators don’t converge on the target. However, they still share that indirect relationship, so presumably JOLs could strengthen this.</w:t>
+      </w:r>
+    </w:p>
+  </w:comment>
+  <w:comment w:id="5" w:author="Nick Maxwell" w:date="2024-12-12T17:00:00Z" w:initials="NM">
+    <w:p>
+      <w:pPr>
+        <w:pStyle w:val="CommentText"/>
+      </w:pPr>
+      <w:r>
+        <w:rPr>
+          <w:rStyle w:val="CommentReference"/>
+        </w:rPr>
+        <w:annotationRef/>
+      </w:r>
+      <w:r>
+        <w:t>Need to standardize what I’m calling these!</w:t>
       </w:r>
     </w:p>
   </w:comment>
@@ -18826,7 +21744,8 @@
 <w15:commentsEx xmlns:wpc="http://schemas.microsoft.com/office/word/2010/wordprocessingCanvas" xmlns:cx="http://schemas.microsoft.com/office/drawing/2014/chartex" xmlns:cx1="http://schemas.microsoft.com/office/drawing/2015/9/8/chartex" xmlns:cx2="http://schemas.microsoft.com/office/drawing/2015/10/21/chartex" xmlns:cx3="http://schemas.microsoft.com/office/drawing/2016/5/9/chartex" xmlns:cx4="http://schemas.microsoft.com/office/drawing/2016/5/10/chartex" xmlns:cx5="http://schemas.microsoft.com/office/drawing/2016/5/11/chartex" xmlns:cx6="http://schemas.microsoft.com/office/drawing/2016/5/12/chartex" xmlns:cx7="http://schemas.microsoft.com/office/drawing/2016/5/13/chartex" xmlns:cx8="http://schemas.microsoft.com/office/drawing/2016/5/14/chartex" xmlns:mc="http://schemas.openxmlformats.org/markup-compatibility/2006" xmlns:aink="http://schemas.microsoft.com/office/drawing/2016/ink" xmlns:am3d="http://schemas.microsoft.com/office/drawing/2017/model3d" xmlns:o="urn:schemas-microsoft-com:office:office" xmlns:oel="http://schemas.microsoft.com/office/2019/extlst" xmlns:r="http://schemas.openxmlformats.org/officeDocument/2006/relationships" xmlns:m="http://schemas.openxmlformats.org/officeDocument/2006/math" xmlns:v="urn:schemas-microsoft-com:vml" xmlns:wp14="http://schemas.microsoft.com/office/word/2010/wordprocessingDrawing" xmlns:wp="http://schemas.openxmlformats.org/drawingml/2006/wordprocessingDrawing" xmlns:w10="urn:schemas-microsoft-com:office:word" xmlns:w="http://schemas.openxmlformats.org/wordprocessingml/2006/main" xmlns:w14="http://schemas.microsoft.com/office/word/2010/wordml" xmlns:w15="http://schemas.microsoft.com/office/word/2012/wordml" xmlns:w16cex="http://schemas.microsoft.com/office/word/2018/wordml/cex" xmlns:w16cid="http://schemas.microsoft.com/office/word/2016/wordml/cid" xmlns:w16="http://schemas.microsoft.com/office/word/2018/wordml" xmlns:w16du="http://schemas.microsoft.com/office/word/2023/wordml/word16du" xmlns:w16sdtdh="http://schemas.microsoft.com/office/word/2020/wordml/sdtdatahash" xmlns:w16se="http://schemas.microsoft.com/office/word/2015/wordml/symex" xmlns:wpg="http://schemas.microsoft.com/office/word/2010/wordprocessingGroup" xmlns:wpi="http://schemas.microsoft.com/office/word/2010/wordprocessingInk" xmlns:wne="http://schemas.microsoft.com/office/word/2006/wordml" xmlns:wps="http://schemas.microsoft.com/office/word/2010/wordprocessingShape" mc:Ignorable="w14 w15 w16se w16cid w16 w16cex w16sdtdh w16du wp14">
   <w15:commentEx w15:paraId="49DB889E" w15:done="0"/>
   <w15:commentEx w15:paraId="71FD5726" w15:done="0"/>
-  <w15:commentEx w15:paraId="011BBE45" w15:done="0"/>
+  <w15:commentEx w15:paraId="1E4FD5B6" w15:done="0"/>
+  <w15:commentEx w15:paraId="231260A7" w15:done="0"/>
 </w15:commentsEx>
 </file>
 
@@ -18834,7 +21753,8 @@
 <w16cex:commentsExtensible xmlns:wpc="http://schemas.microsoft.com/office/word/2010/wordprocessingCanvas" xmlns:cx="http://schemas.microsoft.com/office/drawing/2014/chartex" xmlns:cx1="http://schemas.microsoft.com/office/drawing/2015/9/8/chartex" xmlns:cx2="http://schemas.microsoft.com/office/drawing/2015/10/21/chartex" xmlns:cx3="http://schemas.microsoft.com/office/drawing/2016/5/9/chartex" xmlns:cx4="http://schemas.microsoft.com/office/drawing/2016/5/10/chartex" xmlns:cx5="http://schemas.microsoft.com/office/drawing/2016/5/11/chartex" xmlns:cx6="http://schemas.microsoft.com/office/drawing/2016/5/12/chartex" xmlns:cx7="http://schemas.microsoft.com/office/drawing/2016/5/13/chartex" xmlns:cx8="http://schemas.microsoft.com/office/drawing/2016/5/14/chartex" xmlns:cr="http://schemas.microsoft.com/office/comments/2020/reactions" xmlns:mc="http://schemas.openxmlformats.org/markup-compatibility/2006" xmlns:aink="http://schemas.microsoft.com/office/drawing/2016/ink" xmlns:am3d="http://schemas.microsoft.com/office/drawing/2017/model3d" xmlns:o="urn:schemas-microsoft-com:office:office" xmlns:oel="http://schemas.microsoft.com/office/2019/extlst" xmlns:r="http://schemas.openxmlformats.org/officeDocument/2006/relationships" xmlns:m="http://schemas.openxmlformats.org/officeDocument/2006/math" xmlns:v="urn:schemas-microsoft-com:vml" xmlns:wp14="http://schemas.microsoft.com/office/word/2010/wordprocessingDrawing" xmlns:wp="http://schemas.openxmlformats.org/drawingml/2006/wordprocessingDrawing" xmlns:w10="urn:schemas-microsoft-com:office:word" xmlns:w="http://schemas.openxmlformats.org/wordprocessingml/2006/main" xmlns:w14="http://schemas.microsoft.com/office/word/2010/wordml" xmlns:w15="http://schemas.microsoft.com/office/word/2012/wordml" xmlns:w16cex="http://schemas.microsoft.com/office/word/2018/wordml/cex" xmlns:w16cid="http://schemas.microsoft.com/office/word/2016/wordml/cid" xmlns:w16="http://schemas.microsoft.com/office/word/2018/wordml" xmlns:w16du="http://schemas.microsoft.com/office/word/2023/wordml/word16du" xmlns:w16sdtdh="http://schemas.microsoft.com/office/word/2020/wordml/sdtdatahash" xmlns:w16se="http://schemas.microsoft.com/office/word/2015/wordml/symex" xmlns:wpg="http://schemas.microsoft.com/office/word/2010/wordprocessingGroup" xmlns:wpi="http://schemas.microsoft.com/office/word/2010/wordprocessingInk" xmlns:wne="http://schemas.microsoft.com/office/word/2006/wordml" xmlns:wps="http://schemas.microsoft.com/office/word/2010/wordprocessingShape" mc:Ignorable="w14 w15 w16se w16cid w16 w16cex w16sdtdh cr w16du wp14">
   <w16cex:commentExtensible w16cex:durableId="674C1742" w16cex:dateUtc="2024-11-26T22:01:00Z"/>
   <w16cex:commentExtensible w16cex:durableId="2DE5238F" w16cex:dateUtc="2024-06-22T21:24:00Z"/>
-  <w16cex:commentExtensible w16cex:durableId="3171F387" w16cex:dateUtc="2024-11-13T21:10:00Z"/>
+  <w16cex:commentExtensible w16cex:durableId="7120449B" w16cex:dateUtc="2024-12-13T16:38:00Z"/>
+  <w16cex:commentExtensible w16cex:durableId="446E9FCE" w16cex:dateUtc="2024-12-12T23:00:00Z"/>
 </w16cex:commentsExtensible>
 </file>
 
@@ -18842,7 +21762,8 @@
 <w16cid:commentsIds xmlns:wpc="http://schemas.microsoft.com/office/word/2010/wordprocessingCanvas" xmlns:cx="http://schemas.microsoft.com/office/drawing/2014/chartex" xmlns:cx1="http://schemas.microsoft.com/office/drawing/2015/9/8/chartex" xmlns:cx2="http://schemas.microsoft.com/office/drawing/2015/10/21/chartex" xmlns:cx3="http://schemas.microsoft.com/office/drawing/2016/5/9/chartex" xmlns:cx4="http://schemas.microsoft.com/office/drawing/2016/5/10/chartex" xmlns:cx5="http://schemas.microsoft.com/office/drawing/2016/5/11/chartex" xmlns:cx6="http://schemas.microsoft.com/office/drawing/2016/5/12/chartex" xmlns:cx7="http://schemas.microsoft.com/office/drawing/2016/5/13/chartex" xmlns:cx8="http://schemas.microsoft.com/office/drawing/2016/5/14/chartex" xmlns:mc="http://schemas.openxmlformats.org/markup-compatibility/2006" xmlns:aink="http://schemas.microsoft.com/office/drawing/2016/ink" xmlns:am3d="http://schemas.microsoft.com/office/drawing/2017/model3d" xmlns:o="urn:schemas-microsoft-com:office:office" xmlns:oel="http://schemas.microsoft.com/office/2019/extlst" xmlns:r="http://schemas.openxmlformats.org/officeDocument/2006/relationships" xmlns:m="http://schemas.openxmlformats.org/officeDocument/2006/math" xmlns:v="urn:schemas-microsoft-com:vml" xmlns:wp14="http://schemas.microsoft.com/office/word/2010/wordprocessingDrawing" xmlns:wp="http://schemas.openxmlformats.org/drawingml/2006/wordprocessingDrawing" xmlns:w10="urn:schemas-microsoft-com:office:word" xmlns:w="http://schemas.openxmlformats.org/wordprocessingml/2006/main" xmlns:w14="http://schemas.microsoft.com/office/word/2010/wordml" xmlns:w15="http://schemas.microsoft.com/office/word/2012/wordml" xmlns:w16cex="http://schemas.microsoft.com/office/word/2018/wordml/cex" xmlns:w16cid="http://schemas.microsoft.com/office/word/2016/wordml/cid" xmlns:w16="http://schemas.microsoft.com/office/word/2018/wordml" xmlns:w16du="http://schemas.microsoft.com/office/word/2023/wordml/word16du" xmlns:w16sdtdh="http://schemas.microsoft.com/office/word/2020/wordml/sdtdatahash" xmlns:w16se="http://schemas.microsoft.com/office/word/2015/wordml/symex" xmlns:wpg="http://schemas.microsoft.com/office/word/2010/wordprocessingGroup" xmlns:wpi="http://schemas.microsoft.com/office/word/2010/wordprocessingInk" xmlns:wne="http://schemas.microsoft.com/office/word/2006/wordml" xmlns:wps="http://schemas.microsoft.com/office/word/2010/wordprocessingShape" mc:Ignorable="w14 w15 w16se w16cid w16 w16cex w16sdtdh w16du wp14">
   <w16cid:commentId w16cid:paraId="49DB889E" w16cid:durableId="674C1742"/>
   <w16cid:commentId w16cid:paraId="71FD5726" w16cid:durableId="2DE5238F"/>
-  <w16cid:commentId w16cid:paraId="011BBE45" w16cid:durableId="3171F387"/>
+  <w16cid:commentId w16cid:paraId="1E4FD5B6" w16cid:durableId="7120449B"/>
+  <w16cid:commentId w16cid:paraId="231260A7" w16cid:durableId="446E9FCE"/>
 </w16cid:commentsIds>
 </file>
 

</xml_diff>